<commit_message>
add q-o figure to the word file& figure file
</commit_message>
<xml_diff>
--- a/several sections of our article/Merging pattern.docx
+++ b/several sections of our article/Merging pattern.docx
@@ -1,6 +1,6 @@
 
 <file path=word/document.xml><?xml version="1.0" encoding="utf-8"?>
-<w:document xmlns:wpc="http://schemas.microsoft.com/office/word/2010/wordprocessingCanvas" xmlns:cx="http://schemas.microsoft.com/office/drawing/2014/chartex" xmlns:cx1="http://schemas.microsoft.com/office/drawing/2015/9/8/chartex" xmlns:cx2="http://schemas.microsoft.com/office/drawing/2015/10/21/chartex" xmlns:cx3="http://schemas.microsoft.com/office/drawing/2016/5/9/chartex" xmlns:cx4="http://schemas.microsoft.com/office/drawing/2016/5/10/chartex" xmlns:cx5="http://schemas.microsoft.com/office/drawing/2016/5/11/chartex" xmlns:mc="http://schemas.openxmlformats.org/markup-compatibility/2006" xmlns:o="urn:schemas-microsoft-com:office:office" xmlns:r="http://schemas.openxmlformats.org/officeDocument/2006/relationships" xmlns:m="http://schemas.openxmlformats.org/officeDocument/2006/math" xmlns:v="urn:schemas-microsoft-com:vml" xmlns:wp14="http://schemas.microsoft.com/office/word/2010/wordprocessingDrawing" xmlns:wp="http://schemas.openxmlformats.org/drawingml/2006/wordprocessingDrawing" xmlns:w10="urn:schemas-microsoft-com:office:word" xmlns:w="http://schemas.openxmlformats.org/wordprocessingml/2006/main" xmlns:w14="http://schemas.microsoft.com/office/word/2010/wordml" xmlns:w15="http://schemas.microsoft.com/office/word/2012/wordml" xmlns:w16se="http://schemas.microsoft.com/office/word/2015/wordml/symex" xmlns:wpg="http://schemas.microsoft.com/office/word/2010/wordprocessingGroup" xmlns:wpi="http://schemas.microsoft.com/office/word/2010/wordprocessingInk" xmlns:wne="http://schemas.microsoft.com/office/word/2006/wordml" xmlns:wps="http://schemas.microsoft.com/office/word/2010/wordprocessingShape" mc:Ignorable="w14 w15 w16se wp14">
+<w:document xmlns:wpc="http://schemas.microsoft.com/office/word/2010/wordprocessingCanvas" xmlns:cx="http://schemas.microsoft.com/office/drawing/2014/chartex" xmlns:mc="http://schemas.openxmlformats.org/markup-compatibility/2006" xmlns:o="urn:schemas-microsoft-com:office:office" xmlns:r="http://schemas.openxmlformats.org/officeDocument/2006/relationships" xmlns:m="http://schemas.openxmlformats.org/officeDocument/2006/math" xmlns:v="urn:schemas-microsoft-com:vml" xmlns:wp14="http://schemas.microsoft.com/office/word/2010/wordprocessingDrawing" xmlns:wp="http://schemas.openxmlformats.org/drawingml/2006/wordprocessingDrawing" xmlns:w10="urn:schemas-microsoft-com:office:word" xmlns:w="http://schemas.openxmlformats.org/wordprocessingml/2006/main" xmlns:w14="http://schemas.microsoft.com/office/word/2010/wordml" xmlns:w15="http://schemas.microsoft.com/office/word/2012/wordml" xmlns:w16se="http://schemas.microsoft.com/office/word/2015/wordml/symex" xmlns:wpg="http://schemas.microsoft.com/office/word/2010/wordprocessingGroup" xmlns:wpi="http://schemas.microsoft.com/office/word/2010/wordprocessingInk" xmlns:wne="http://schemas.microsoft.com/office/word/2006/wordml" xmlns:wps="http://schemas.microsoft.com/office/word/2010/wordprocessingShape" mc:Ignorable="w14 w15 w16se wp14">
   <w:body>
     <w:p>
       <w:pPr>
@@ -120,18 +120,8 @@
           <w:sz w:val="28"/>
           <w:szCs w:val="28"/>
         </w:rPr>
-        <w:t xml:space="preserve">M. </w:t>
-      </w:r>
-      <w:proofErr w:type="spellStart"/>
-      <w:r>
-        <w:rPr>
-          <w:rFonts w:ascii="Times New Roman" w:hAnsi="Times New Roman" w:cs="Times New Roman"/>
-          <w:sz w:val="28"/>
-          <w:szCs w:val="28"/>
-        </w:rPr>
-        <w:t>Papageorgiou</w:t>
-      </w:r>
-      <w:proofErr w:type="spellEnd"/>
+        <w:t>M. Papageorgiou</w:t>
+      </w:r>
       <w:r>
         <w:rPr>
           <w:rFonts w:ascii="Times New Roman" w:hAnsi="Times New Roman" w:cs="Times New Roman"/>
@@ -597,33 +587,81 @@
       </w:pPr>
       <w:r>
         <w:rPr>
-          <w:rFonts w:ascii="Times New Roman" w:hAnsi="Times New Roman" w:cs="Times New Roman" w:hint="eastAsia"/>
-          <w:sz w:val="28"/>
-          <w:szCs w:val="28"/>
-        </w:rPr>
-        <w:t>插入我们做的图</w:t>
+          <w:rFonts w:ascii="Times New Roman" w:hAnsi="Times New Roman" w:cs="Times New Roman"/>
+          <w:noProof/>
+          <w:sz w:val="28"/>
+          <w:szCs w:val="28"/>
+        </w:rPr>
+        <w:drawing>
+          <wp:inline distT="0" distB="0" distL="0" distR="0" wp14:anchorId="6087400B" wp14:editId="688E0887">
+            <wp:extent cx="6347460" cy="4975860"/>
+            <wp:effectExtent l="0" t="0" r="0" b="0"/>
+            <wp:docPr id="3" name="图片 3" descr="C:\Users\codesoldier\Desktop\q-o.png"/>
+            <wp:cNvGraphicFramePr>
+              <a:graphicFrameLocks xmlns:a="http://schemas.openxmlformats.org/drawingml/2006/main" noChangeAspect="1"/>
+            </wp:cNvGraphicFramePr>
+            <a:graphic xmlns:a="http://schemas.openxmlformats.org/drawingml/2006/main">
+              <a:graphicData uri="http://schemas.openxmlformats.org/drawingml/2006/picture">
+                <pic:pic xmlns:pic="http://schemas.openxmlformats.org/drawingml/2006/picture">
+                  <pic:nvPicPr>
+                    <pic:cNvPr id="0" name="Picture 1" descr="C:\Users\codesoldier\Desktop\q-o.png"/>
+                    <pic:cNvPicPr>
+                      <a:picLocks noChangeAspect="1" noChangeArrowheads="1"/>
+                    </pic:cNvPicPr>
+                  </pic:nvPicPr>
+                  <pic:blipFill>
+                    <a:blip r:embed="rId8">
+                      <a:extLst>
+                        <a:ext uri="{28A0092B-C50C-407E-A947-70E740481C1C}">
+                          <a14:useLocalDpi xmlns:a14="http://schemas.microsoft.com/office/drawing/2010/main" val="0"/>
+                        </a:ext>
+                      </a:extLst>
+                    </a:blip>
+                    <a:srcRect/>
+                    <a:stretch>
+                      <a:fillRect/>
+                    </a:stretch>
+                  </pic:blipFill>
+                  <pic:spPr bwMode="auto">
+                    <a:xfrm>
+                      <a:off x="0" y="0"/>
+                      <a:ext cx="6347460" cy="4975860"/>
+                    </a:xfrm>
+                    <a:prstGeom prst="rect">
+                      <a:avLst/>
+                    </a:prstGeom>
+                    <a:noFill/>
+                    <a:ln>
+                      <a:noFill/>
+                    </a:ln>
+                  </pic:spPr>
+                </pic:pic>
+              </a:graphicData>
+            </a:graphic>
+          </wp:inline>
+        </w:drawing>
+      </w:r>
+      <w:r>
+        <w:rPr>
+          <w:rFonts w:ascii="Times New Roman" w:hAnsi="Times New Roman" w:cs="Times New Roman"/>
+          <w:sz w:val="28"/>
+          <w:szCs w:val="28"/>
+        </w:rPr>
+        <w:t xml:space="preserve"> </w:t>
+      </w:r>
+      <w:bookmarkStart w:id="0" w:name="_GoBack"/>
+      <w:bookmarkEnd w:id="0"/>
+      <w:r>
+        <w:rPr>
+          <w:rFonts w:ascii="Times New Roman" w:hAnsi="Times New Roman" w:cs="Times New Roman"/>
+          <w:sz w:val="28"/>
+          <w:szCs w:val="28"/>
+        </w:rPr>
+        <w:t>Figure 2.</w:t>
       </w:r>
     </w:p>
     <w:p>
       <w:pPr>
-        <w:jc w:val="center"/>
-        <w:rPr>
-          <w:rFonts w:ascii="Times New Roman" w:hAnsi="Times New Roman" w:cs="Times New Roman" w:hint="eastAsia"/>
-          <w:sz w:val="28"/>
-          <w:szCs w:val="28"/>
-        </w:rPr>
-      </w:pPr>
-      <w:r>
-        <w:rPr>
-          <w:rFonts w:ascii="Times New Roman" w:hAnsi="Times New Roman" w:cs="Times New Roman"/>
-          <w:sz w:val="28"/>
-          <w:szCs w:val="28"/>
-        </w:rPr>
-        <w:t>Figure 2.</w:t>
-      </w:r>
-    </w:p>
-    <w:p>
-      <w:pPr>
         <w:rPr>
           <w:rFonts w:ascii="Times New Roman" w:hAnsi="Times New Roman" w:cs="Times New Roman"/>
           <w:bCs/>
@@ -691,25 +729,7 @@
           <w:sz w:val="28"/>
           <w:szCs w:val="28"/>
         </w:rPr>
-        <w:t xml:space="preserve">(%), while Y-axis </w:t>
-      </w:r>
-      <w:r>
-        <w:rPr>
-          <w:rFonts w:ascii="Times New Roman" w:hAnsi="Times New Roman" w:cs="Times New Roman"/>
-          <w:bCs/>
-          <w:sz w:val="28"/>
-          <w:szCs w:val="28"/>
-        </w:rPr>
-        <w:t>represents</w:t>
-      </w:r>
-      <w:r>
-        <w:rPr>
-          <w:rFonts w:ascii="Times New Roman" w:hAnsi="Times New Roman" w:cs="Times New Roman"/>
-          <w:bCs/>
-          <w:sz w:val="28"/>
-          <w:szCs w:val="28"/>
-        </w:rPr>
-        <w:t xml:space="preserve"> the exit flow</w:t>
+        <w:t>(%), while Y-axis represents the exit flow</w:t>
       </w:r>
       <w:r>
         <w:rPr>
@@ -719,20 +739,8 @@
           <w:sz w:val="28"/>
           <w:szCs w:val="28"/>
         </w:rPr>
-        <w:t xml:space="preserve"> </w:t>
-      </w:r>
-      <w:proofErr w:type="spellStart"/>
-      <w:r>
-        <w:rPr>
-          <w:rFonts w:ascii="Times New Roman" w:hAnsi="Times New Roman" w:cs="Times New Roman"/>
-          <w:bCs/>
-          <w:i/>
-          <w:sz w:val="28"/>
-          <w:szCs w:val="28"/>
-        </w:rPr>
-        <w:t>q_out</w:t>
-      </w:r>
-      <w:proofErr w:type="spellEnd"/>
+        <w:t xml:space="preserve"> q_out</w:t>
+      </w:r>
       <w:r>
         <w:rPr>
           <w:rFonts w:ascii="Times New Roman" w:hAnsi="Times New Roman" w:cs="Times New Roman"/>
@@ -791,16 +799,7 @@
           <w:sz w:val="28"/>
           <w:szCs w:val="28"/>
         </w:rPr>
-        <w:t xml:space="preserve"> </w:t>
-      </w:r>
-      <w:r>
-        <w:rPr>
-          <w:rFonts w:ascii="Times New Roman" w:hAnsi="Times New Roman" w:cs="Times New Roman"/>
-          <w:i/>
-          <w:sz w:val="28"/>
-          <w:szCs w:val="28"/>
-        </w:rPr>
-        <w:t>o</w:t>
+        <w:t xml:space="preserve"> o</w:t>
       </w:r>
       <w:r>
         <w:rPr>
@@ -897,17 +896,7 @@
           <w:sz w:val="28"/>
           <w:szCs w:val="28"/>
         </w:rPr>
-        <w:t xml:space="preserve"> </w:t>
-      </w:r>
-      <w:proofErr w:type="spellStart"/>
-      <w:r>
-        <w:rPr>
-          <w:rFonts w:ascii="Times New Roman" w:hAnsi="Times New Roman" w:cs="Times New Roman"/>
-          <w:i/>
-          <w:sz w:val="28"/>
-          <w:szCs w:val="28"/>
-        </w:rPr>
-        <w:t>q</w:t>
+        <w:t xml:space="preserve"> q</w:t>
       </w:r>
       <w:r>
         <w:rPr>
@@ -927,7 +916,6 @@
         </w:rPr>
         <w:t>out</w:t>
       </w:r>
-      <w:proofErr w:type="spellEnd"/>
       <w:r>
         <w:rPr>
           <w:rFonts w:ascii="Times New Roman" w:hAnsi="Times New Roman" w:cs="Times New Roman"/>
@@ -967,9 +955,41 @@
           <w:sz w:val="28"/>
           <w:szCs w:val="28"/>
         </w:rPr>
-        <w:t xml:space="preserve"> </w:t>
-      </w:r>
-      <w:proofErr w:type="spellStart"/>
+        <w:t xml:space="preserve"> o_cr</w:t>
+      </w:r>
+      <w:r>
+        <w:rPr>
+          <w:rFonts w:ascii="Times New Roman" w:hAnsi="Times New Roman" w:cs="Times New Roman"/>
+          <w:sz w:val="28"/>
+          <w:szCs w:val="28"/>
+        </w:rPr>
+        <w:t xml:space="preserve">, the </w:t>
+      </w:r>
+      <w:r>
+        <w:rPr>
+          <w:rFonts w:ascii="Times New Roman" w:hAnsi="Times New Roman" w:cs="Times New Roman"/>
+          <w:sz w:val="28"/>
+          <w:szCs w:val="28"/>
+        </w:rPr>
+        <w:t xml:space="preserve">exit flow reaches </w:t>
+      </w:r>
+      <w:r>
+        <w:rPr>
+          <w:rFonts w:ascii="Times New Roman" w:hAnsi="Times New Roman" w:cs="Times New Roman"/>
+          <w:sz w:val="28"/>
+          <w:szCs w:val="28"/>
+        </w:rPr>
+        <w:lastRenderedPageBreak/>
+        <w:t>the</w:t>
+      </w:r>
+      <w:r>
+        <w:rPr>
+          <w:rFonts w:ascii="Times New Roman" w:hAnsi="Times New Roman" w:cs="Times New Roman"/>
+          <w:sz w:val="28"/>
+          <w:szCs w:val="28"/>
+        </w:rPr>
+        <w:t xml:space="preserve"> capacity </w:t>
+      </w:r>
       <w:r>
         <w:rPr>
           <w:rFonts w:ascii="Times New Roman" w:hAnsi="Times New Roman" w:cs="Times New Roman"/>
@@ -977,44 +997,8 @@
           <w:sz w:val="28"/>
           <w:szCs w:val="28"/>
         </w:rPr>
-        <w:t>o_cr</w:t>
-      </w:r>
-      <w:proofErr w:type="spellEnd"/>
-      <w:r>
-        <w:rPr>
-          <w:rFonts w:ascii="Times New Roman" w:hAnsi="Times New Roman" w:cs="Times New Roman"/>
-          <w:sz w:val="28"/>
-          <w:szCs w:val="28"/>
-        </w:rPr>
-        <w:t xml:space="preserve">, the </w:t>
-      </w:r>
-      <w:r>
-        <w:rPr>
-          <w:rFonts w:ascii="Times New Roman" w:hAnsi="Times New Roman" w:cs="Times New Roman"/>
-          <w:sz w:val="28"/>
-          <w:szCs w:val="28"/>
-        </w:rPr>
-        <w:t>exit flow reaches the</w:t>
-      </w:r>
-      <w:r>
-        <w:rPr>
-          <w:rFonts w:ascii="Times New Roman" w:hAnsi="Times New Roman" w:cs="Times New Roman"/>
-          <w:sz w:val="28"/>
-          <w:szCs w:val="28"/>
-        </w:rPr>
-        <w:t xml:space="preserve"> capacity </w:t>
-      </w:r>
-      <w:proofErr w:type="spellStart"/>
-      <w:r>
-        <w:rPr>
-          <w:rFonts w:ascii="Times New Roman" w:hAnsi="Times New Roman" w:cs="Times New Roman"/>
-          <w:i/>
-          <w:sz w:val="28"/>
-          <w:szCs w:val="28"/>
-        </w:rPr>
         <w:t>q_cap</w:t>
       </w:r>
-      <w:proofErr w:type="spellEnd"/>
       <w:r>
         <w:rPr>
           <w:rFonts w:ascii="Times New Roman" w:hAnsi="Times New Roman" w:cs="Times New Roman" w:hint="eastAsia"/>
@@ -1063,7 +1047,6 @@
         </w:rPr>
         <w:t xml:space="preserve"> increases beyond </w:t>
       </w:r>
-      <w:proofErr w:type="spellStart"/>
       <w:r>
         <w:rPr>
           <w:rFonts w:ascii="Times New Roman" w:hAnsi="Times New Roman" w:cs="Times New Roman"/>
@@ -1073,7 +1056,6 @@
         </w:rPr>
         <w:t>o_cr</w:t>
       </w:r>
-      <w:proofErr w:type="spellEnd"/>
       <w:r>
         <w:rPr>
           <w:rFonts w:ascii="Times New Roman" w:hAnsi="Times New Roman" w:cs="Times New Roman"/>
@@ -1110,7 +1092,7 @@
     <w:p>
       <w:pPr>
         <w:rPr>
-          <w:rFonts w:ascii="Times New Roman" w:hAnsi="Times New Roman" w:cs="Times New Roman" w:hint="eastAsia"/>
+          <w:rFonts w:ascii="Times New Roman" w:hAnsi="Times New Roman" w:cs="Times New Roman"/>
           <w:sz w:val="28"/>
           <w:szCs w:val="28"/>
         </w:rPr>
@@ -1213,33 +1195,15 @@
           <w:sz w:val="28"/>
           <w:szCs w:val="28"/>
         </w:rPr>
-        <w:t xml:space="preserve"> </w:t>
-      </w:r>
-      <w:proofErr w:type="spellStart"/>
-      <w:r>
-        <w:rPr>
-          <w:rFonts w:ascii="Times New Roman" w:hAnsi="Times New Roman" w:cs="Times New Roman" w:hint="eastAsia"/>
-          <w:sz w:val="28"/>
-          <w:szCs w:val="28"/>
-        </w:rPr>
-        <w:t>o</w:t>
-      </w:r>
-      <w:r>
-        <w:rPr>
-          <w:rFonts w:ascii="Times New Roman" w:hAnsi="Times New Roman" w:cs="Times New Roman"/>
-          <w:sz w:val="28"/>
-          <w:szCs w:val="28"/>
-        </w:rPr>
-        <w:t>_cr</w:t>
-      </w:r>
-      <w:proofErr w:type="spellEnd"/>
-      <w:r>
-        <w:rPr>
-          <w:rFonts w:ascii="Times New Roman" w:hAnsi="Times New Roman" w:cs="Times New Roman"/>
-          <w:sz w:val="28"/>
-          <w:szCs w:val="28"/>
-        </w:rPr>
-        <w:t xml:space="preserve"> by controlling the merging pattern with the assistant of a control algorithm and feedback.</w:t>
+        <w:t xml:space="preserve"> o</w:t>
+      </w:r>
+      <w:r>
+        <w:rPr>
+          <w:rFonts w:ascii="Times New Roman" w:hAnsi="Times New Roman" w:cs="Times New Roman"/>
+          <w:sz w:val="28"/>
+          <w:szCs w:val="28"/>
+        </w:rPr>
+        <w:t>_cr by controlling the merging pattern with the assistant of a control algorithm and feedback.</w:t>
       </w:r>
       <w:r>
         <w:rPr>
@@ -1287,25 +1251,7 @@
           <w:sz w:val="28"/>
           <w:szCs w:val="28"/>
         </w:rPr>
-        <w:t xml:space="preserve">. </w:t>
-      </w:r>
-      <w:proofErr w:type="gramStart"/>
-      <w:r>
-        <w:rPr>
-          <w:rFonts w:ascii="Times New Roman" w:hAnsi="Times New Roman" w:cs="Times New Roman"/>
-          <w:sz w:val="28"/>
-          <w:szCs w:val="28"/>
-        </w:rPr>
-        <w:t>As a result</w:t>
-      </w:r>
-      <w:proofErr w:type="gramEnd"/>
-      <w:r>
-        <w:rPr>
-          <w:rFonts w:ascii="Times New Roman" w:hAnsi="Times New Roman" w:cs="Times New Roman"/>
-          <w:sz w:val="28"/>
-          <w:szCs w:val="28"/>
-        </w:rPr>
-        <w:t>, our goal to model this design.</w:t>
+        <w:t>. As a result, our goal to model this design.</w:t>
       </w:r>
     </w:p>
     <w:p>
@@ -1350,7 +1296,6 @@
           <w:sz w:val="28"/>
           <w:szCs w:val="28"/>
         </w:rPr>
-        <w:lastRenderedPageBreak/>
         <w:t xml:space="preserve">We </w:t>
       </w:r>
       <w:r>
@@ -1376,43 +1321,7 @@
           <w:sz w:val="28"/>
           <w:szCs w:val="28"/>
         </w:rPr>
-        <w:t>(</w:t>
-      </w:r>
-      <w:r>
-        <w:rPr>
-          <w:rFonts w:ascii="Times New Roman" w:hAnsi="Times New Roman" w:cs="Times New Roman"/>
-          <w:i/>
-          <w:sz w:val="28"/>
-          <w:szCs w:val="28"/>
-        </w:rPr>
-        <w:t>Real-time merging traffic control with applications</w:t>
-      </w:r>
-      <w:r>
-        <w:rPr>
-          <w:rFonts w:ascii="Times New Roman" w:hAnsi="Times New Roman" w:cs="Times New Roman"/>
-          <w:i/>
-          <w:sz w:val="28"/>
-          <w:szCs w:val="28"/>
-        </w:rPr>
-        <w:t xml:space="preserve"> </w:t>
-      </w:r>
-      <w:r>
-        <w:rPr>
-          <w:rFonts w:ascii="Times New Roman" w:hAnsi="Times New Roman" w:cs="Times New Roman"/>
-          <w:i/>
-          <w:sz w:val="28"/>
-          <w:szCs w:val="28"/>
-        </w:rPr>
-        <w:t>to toll plaza and work zone management</w:t>
-      </w:r>
-      <w:r>
-        <w:rPr>
-          <w:rFonts w:ascii="Times New Roman" w:hAnsi="Times New Roman" w:cs="Times New Roman"/>
-          <w:i/>
-          <w:sz w:val="28"/>
-          <w:szCs w:val="28"/>
-        </w:rPr>
-        <w:t>,2008)</w:t>
+        <w:t>(Real-time merging traffic control with applications to toll plaza and work zone management,2008)</w:t>
       </w:r>
       <w:r>
         <w:rPr>
@@ -1566,15 +1475,7 @@
           <w:sz w:val="28"/>
           <w:szCs w:val="28"/>
         </w:rPr>
-        <w:t xml:space="preserve">. After activation, it will collect latest measurements of occupancy o, and send data-converted instructions to control devices under the purpose of maintaining </w:t>
-      </w:r>
-      <w:r>
-        <w:rPr>
-          <w:rFonts w:ascii="Times New Roman" w:hAnsi="Times New Roman" w:cs="Times New Roman"/>
-          <w:sz w:val="28"/>
-          <w:szCs w:val="28"/>
-        </w:rPr>
-        <w:t xml:space="preserve">o </w:t>
+        <w:t xml:space="preserve">. After activation, it will collect latest measurements of occupancy o, and send data-converted instructions to control devices under the purpose of maintaining o </w:t>
       </w:r>
       <w:r>
         <w:rPr>
@@ -1590,16 +1491,7 @@
           <w:sz w:val="28"/>
           <w:szCs w:val="28"/>
         </w:rPr>
-        <w:t xml:space="preserve"> </w:t>
-      </w:r>
-      <w:proofErr w:type="spellStart"/>
-      <w:r>
-        <w:rPr>
-          <w:rFonts w:ascii="Times New Roman" w:hAnsi="Times New Roman" w:cs="Times New Roman" w:hint="eastAsia"/>
-          <w:sz w:val="28"/>
-          <w:szCs w:val="28"/>
-        </w:rPr>
-        <w:t>o</w:t>
+        <w:t xml:space="preserve"> o</w:t>
       </w:r>
       <w:r>
         <w:rPr>
@@ -1609,7 +1501,6 @@
         </w:rPr>
         <w:t>_cr</w:t>
       </w:r>
-      <w:proofErr w:type="spellEnd"/>
       <w:r>
         <w:rPr>
           <w:rFonts w:ascii="Times New Roman" w:hAnsi="Times New Roman" w:cs="Times New Roman" w:hint="eastAsia"/>
@@ -1665,6 +1556,7 @@
           <w:sz w:val="28"/>
           <w:szCs w:val="28"/>
         </w:rPr>
+        <w:lastRenderedPageBreak/>
         <w:t>ALINEA can be expressed as:</w:t>
       </w:r>
     </w:p>
@@ -1677,7 +1569,7 @@
           <w:szCs w:val="28"/>
         </w:rPr>
       </w:pPr>
-      <w:commentRangeStart w:id="0"/>
+      <w:commentRangeStart w:id="1"/>
       <w:r>
         <w:rPr>
           <w:noProof/>
@@ -1698,7 +1590,7 @@
                     <pic:cNvPicPr/>
                   </pic:nvPicPr>
                   <pic:blipFill>
-                    <a:blip r:embed="rId8"/>
+                    <a:blip r:embed="rId9"/>
                     <a:stretch>
                       <a:fillRect/>
                     </a:stretch>
@@ -1718,12 +1610,12 @@
           </wp:inline>
         </w:drawing>
       </w:r>
-      <w:commentRangeEnd w:id="0"/>
+      <w:commentRangeEnd w:id="1"/>
       <w:r>
         <w:rPr>
           <w:rStyle w:val="a9"/>
         </w:rPr>
-        <w:commentReference w:id="0"/>
+        <w:commentReference w:id="1"/>
       </w:r>
     </w:p>
     <w:p>
@@ -1879,25 +1771,7 @@
           <w:sz w:val="28"/>
           <w:szCs w:val="28"/>
         </w:rPr>
-        <w:t>(</w:t>
-      </w:r>
-      <w:proofErr w:type="spellStart"/>
-      <w:r>
-        <w:rPr>
-          <w:rFonts w:ascii="Times New Roman" w:hAnsi="Times New Roman" w:cs="Times New Roman"/>
-          <w:sz w:val="28"/>
-          <w:szCs w:val="28"/>
-        </w:rPr>
-        <w:t>veh</w:t>
-      </w:r>
-      <w:proofErr w:type="spellEnd"/>
-      <w:r>
-        <w:rPr>
-          <w:rFonts w:ascii="Times New Roman" w:hAnsi="Times New Roman" w:cs="Times New Roman"/>
-          <w:sz w:val="28"/>
-          <w:szCs w:val="28"/>
-        </w:rPr>
-        <w:t xml:space="preserve">/h) </w:t>
+        <w:t xml:space="preserve">(veh/h) </w:t>
       </w:r>
       <w:r>
         <w:rPr>
@@ -1947,15 +1821,7 @@
           <w:sz w:val="28"/>
           <w:szCs w:val="28"/>
         </w:rPr>
-        <w:t>n</w:t>
-      </w:r>
-      <w:r>
-        <w:rPr>
-          <w:rFonts w:ascii="Times New Roman" w:hAnsi="Times New Roman" w:cs="Times New Roman"/>
-          <w:sz w:val="28"/>
-          <w:szCs w:val="28"/>
-        </w:rPr>
-        <w:t>-1</w:t>
+        <w:t>n-1</w:t>
       </w:r>
       <w:r>
         <w:rPr>
@@ -1971,33 +1837,7 @@
           <w:sz w:val="28"/>
           <w:szCs w:val="28"/>
         </w:rPr>
-        <w:t xml:space="preserve">      The existed </w:t>
-      </w:r>
-      <w:r>
-        <w:rPr>
-          <w:rFonts w:ascii="Times New Roman" w:hAnsi="Times New Roman" w:cs="Times New Roman"/>
-          <w:sz w:val="28"/>
-          <w:szCs w:val="28"/>
-        </w:rPr>
-        <w:t>entering flow (</w:t>
-      </w:r>
-      <w:proofErr w:type="spellStart"/>
-      <w:r>
-        <w:rPr>
-          <w:rFonts w:ascii="Times New Roman" w:hAnsi="Times New Roman" w:cs="Times New Roman"/>
-          <w:sz w:val="28"/>
-          <w:szCs w:val="28"/>
-        </w:rPr>
-        <w:t>veh</w:t>
-      </w:r>
-      <w:proofErr w:type="spellEnd"/>
-      <w:r>
-        <w:rPr>
-          <w:rFonts w:ascii="Times New Roman" w:hAnsi="Times New Roman" w:cs="Times New Roman"/>
-          <w:sz w:val="28"/>
-          <w:szCs w:val="28"/>
-        </w:rPr>
-        <w:t>/h)</w:t>
+        <w:t xml:space="preserve">      The existed entering flow (veh/h)</w:t>
       </w:r>
       <w:r>
         <w:rPr>
@@ -2091,25 +1931,7 @@
           <w:sz w:val="28"/>
           <w:szCs w:val="28"/>
         </w:rPr>
-        <w:t xml:space="preserve"> </w:t>
-      </w:r>
-      <w:proofErr w:type="spellStart"/>
-      <w:r>
-        <w:rPr>
-          <w:rFonts w:ascii="Times New Roman" w:hAnsi="Times New Roman" w:cs="Times New Roman"/>
-          <w:sz w:val="28"/>
-          <w:szCs w:val="28"/>
-        </w:rPr>
-        <w:t>o_cr</w:t>
-      </w:r>
-      <w:proofErr w:type="spellEnd"/>
-      <w:r>
-        <w:rPr>
-          <w:rFonts w:ascii="Times New Roman" w:hAnsi="Times New Roman" w:cs="Times New Roman"/>
-          <w:sz w:val="28"/>
-          <w:szCs w:val="28"/>
-        </w:rPr>
-        <w:t>)</w:t>
+        <w:t xml:space="preserve"> o_cr)</w:t>
       </w:r>
     </w:p>
     <w:p>
@@ -2179,7 +2001,7 @@
         </w:rPr>
         <w:t xml:space="preserve"> addition, </w:t>
       </w:r>
-      <w:commentRangeStart w:id="1"/>
+      <w:commentRangeStart w:id="2"/>
       <w:r>
         <w:rPr>
           <w:rFonts w:ascii="Times New Roman" w:hAnsi="Times New Roman" w:cs="Times New Roman"/>
@@ -2226,29 +2048,20 @@
           <w:sz w:val="28"/>
           <w:szCs w:val="28"/>
         </w:rPr>
-        <w:t xml:space="preserve"> </w:t>
-      </w:r>
-      <w:r>
-        <w:rPr>
-          <w:rFonts w:ascii="Times New Roman" w:hAnsi="Times New Roman" w:cs="Times New Roman"/>
-          <w:sz w:val="28"/>
-          <w:szCs w:val="28"/>
-        </w:rPr>
-        <w:lastRenderedPageBreak/>
-        <w:t>appear first.</w:t>
-      </w:r>
-      <w:commentRangeEnd w:id="1"/>
+        <w:t xml:space="preserve"> appear first.</w:t>
+      </w:r>
+      <w:commentRangeEnd w:id="2"/>
       <w:r>
         <w:rPr>
           <w:rStyle w:val="a9"/>
         </w:rPr>
-        <w:commentReference w:id="1"/>
+        <w:commentReference w:id="2"/>
       </w:r>
     </w:p>
     <w:p>
       <w:pPr>
         <w:rPr>
-          <w:rFonts w:ascii="Times New Roman" w:hAnsi="Times New Roman" w:cs="Times New Roman" w:hint="eastAsia"/>
+          <w:rFonts w:ascii="Times New Roman" w:hAnsi="Times New Roman" w:cs="Times New Roman"/>
           <w:sz w:val="28"/>
           <w:szCs w:val="28"/>
         </w:rPr>
@@ -2289,8 +2102,8 @@
 </file>
 
 <file path=word/comments.xml><?xml version="1.0" encoding="utf-8"?>
-<w:comments xmlns:wpc="http://schemas.microsoft.com/office/word/2010/wordprocessingCanvas" xmlns:cx="http://schemas.microsoft.com/office/drawing/2014/chartex" xmlns:cx1="http://schemas.microsoft.com/office/drawing/2015/9/8/chartex" xmlns:cx2="http://schemas.microsoft.com/office/drawing/2015/10/21/chartex" xmlns:cx3="http://schemas.microsoft.com/office/drawing/2016/5/9/chartex" xmlns:cx4="http://schemas.microsoft.com/office/drawing/2016/5/10/chartex" xmlns:cx5="http://schemas.microsoft.com/office/drawing/2016/5/11/chartex" xmlns:mc="http://schemas.openxmlformats.org/markup-compatibility/2006" xmlns:o="urn:schemas-microsoft-com:office:office" xmlns:r="http://schemas.openxmlformats.org/officeDocument/2006/relationships" xmlns:m="http://schemas.openxmlformats.org/officeDocument/2006/math" xmlns:v="urn:schemas-microsoft-com:vml" xmlns:wp14="http://schemas.microsoft.com/office/word/2010/wordprocessingDrawing" xmlns:wp="http://schemas.openxmlformats.org/drawingml/2006/wordprocessingDrawing" xmlns:w10="urn:schemas-microsoft-com:office:word" xmlns:w="http://schemas.openxmlformats.org/wordprocessingml/2006/main" xmlns:w14="http://schemas.microsoft.com/office/word/2010/wordml" xmlns:w15="http://schemas.microsoft.com/office/word/2012/wordml" xmlns:w16se="http://schemas.microsoft.com/office/word/2015/wordml/symex" xmlns:wpg="http://schemas.microsoft.com/office/word/2010/wordprocessingGroup" xmlns:wpi="http://schemas.microsoft.com/office/word/2010/wordprocessingInk" xmlns:wne="http://schemas.microsoft.com/office/word/2006/wordml" xmlns:wps="http://schemas.microsoft.com/office/word/2010/wordprocessingShape" mc:Ignorable="w14 w15 w16se wp14">
-  <w:comment w:id="0" w:author="樟某某" w:date="2017-01-23T11:56:00Z" w:initials="樟某某">
+<w:comments xmlns:wpc="http://schemas.microsoft.com/office/word/2010/wordprocessingCanvas" xmlns:cx="http://schemas.microsoft.com/office/drawing/2014/chartex" xmlns:mc="http://schemas.openxmlformats.org/markup-compatibility/2006" xmlns:o="urn:schemas-microsoft-com:office:office" xmlns:r="http://schemas.openxmlformats.org/officeDocument/2006/relationships" xmlns:m="http://schemas.openxmlformats.org/officeDocument/2006/math" xmlns:v="urn:schemas-microsoft-com:vml" xmlns:wp14="http://schemas.microsoft.com/office/word/2010/wordprocessingDrawing" xmlns:wp="http://schemas.openxmlformats.org/drawingml/2006/wordprocessingDrawing" xmlns:w10="urn:schemas-microsoft-com:office:word" xmlns:w="http://schemas.openxmlformats.org/wordprocessingml/2006/main" xmlns:w14="http://schemas.microsoft.com/office/word/2010/wordml" xmlns:w15="http://schemas.microsoft.com/office/word/2012/wordml" xmlns:w16se="http://schemas.microsoft.com/office/word/2015/wordml/symex" xmlns:wpg="http://schemas.microsoft.com/office/word/2010/wordprocessingGroup" xmlns:wpi="http://schemas.microsoft.com/office/word/2010/wordprocessingInk" xmlns:wne="http://schemas.microsoft.com/office/word/2006/wordml" xmlns:wps="http://schemas.microsoft.com/office/word/2010/wordprocessingShape" mc:Ignorable="w14 w15 w16se wp14">
+  <w:comment w:id="1" w:author="樟某某" w:date="2017-01-23T11:56:00Z" w:initials="樟某某">
     <w:p>
       <w:pPr>
         <w:pStyle w:val="aa"/>
@@ -2327,7 +2140,7 @@
       </w:r>
     </w:p>
   </w:comment>
-  <w:comment w:id="1" w:author="樟某某" w:date="2017-01-23T12:18:00Z" w:initials="樟某某">
+  <w:comment w:id="2" w:author="樟某某" w:date="2017-01-23T12:18:00Z" w:initials="樟某某">
     <w:p>
       <w:pPr>
         <w:pStyle w:val="aa"/>
@@ -2344,22 +2157,20 @@
         </w:rPr>
         <w:t>引用</w:t>
       </w:r>
-      <w:bookmarkStart w:id="2" w:name="_GoBack"/>
-      <w:bookmarkEnd w:id="2"/>
     </w:p>
   </w:comment>
 </w:comments>
 </file>
 
 <file path=word/commentsExtended.xml><?xml version="1.0" encoding="utf-8"?>
-<w15:commentsEx xmlns:wpc="http://schemas.microsoft.com/office/word/2010/wordprocessingCanvas" xmlns:cx="http://schemas.microsoft.com/office/drawing/2014/chartex" xmlns:cx1="http://schemas.microsoft.com/office/drawing/2015/9/8/chartex" xmlns:cx2="http://schemas.microsoft.com/office/drawing/2015/10/21/chartex" xmlns:cx3="http://schemas.microsoft.com/office/drawing/2016/5/9/chartex" xmlns:cx4="http://schemas.microsoft.com/office/drawing/2016/5/10/chartex" xmlns:cx5="http://schemas.microsoft.com/office/drawing/2016/5/11/chartex" xmlns:mc="http://schemas.openxmlformats.org/markup-compatibility/2006" xmlns:o="urn:schemas-microsoft-com:office:office" xmlns:r="http://schemas.openxmlformats.org/officeDocument/2006/relationships" xmlns:m="http://schemas.openxmlformats.org/officeDocument/2006/math" xmlns:v="urn:schemas-microsoft-com:vml" xmlns:wp14="http://schemas.microsoft.com/office/word/2010/wordprocessingDrawing" xmlns:wp="http://schemas.openxmlformats.org/drawingml/2006/wordprocessingDrawing" xmlns:w10="urn:schemas-microsoft-com:office:word" xmlns:w="http://schemas.openxmlformats.org/wordprocessingml/2006/main" xmlns:w14="http://schemas.microsoft.com/office/word/2010/wordml" xmlns:w15="http://schemas.microsoft.com/office/word/2012/wordml" xmlns:w16se="http://schemas.microsoft.com/office/word/2015/wordml/symex" xmlns:wpg="http://schemas.microsoft.com/office/word/2010/wordprocessingGroup" xmlns:wpi="http://schemas.microsoft.com/office/word/2010/wordprocessingInk" xmlns:wne="http://schemas.microsoft.com/office/word/2006/wordml" xmlns:wps="http://schemas.microsoft.com/office/word/2010/wordprocessingShape" mc:Ignorable="w14 w15 w16se wp14">
+<w15:commentsEx xmlns:wpc="http://schemas.microsoft.com/office/word/2010/wordprocessingCanvas" xmlns:cx="http://schemas.microsoft.com/office/drawing/2014/chartex" xmlns:mc="http://schemas.openxmlformats.org/markup-compatibility/2006" xmlns:o="urn:schemas-microsoft-com:office:office" xmlns:r="http://schemas.openxmlformats.org/officeDocument/2006/relationships" xmlns:m="http://schemas.openxmlformats.org/officeDocument/2006/math" xmlns:v="urn:schemas-microsoft-com:vml" xmlns:wp14="http://schemas.microsoft.com/office/word/2010/wordprocessingDrawing" xmlns:wp="http://schemas.openxmlformats.org/drawingml/2006/wordprocessingDrawing" xmlns:w10="urn:schemas-microsoft-com:office:word" xmlns:w="http://schemas.openxmlformats.org/wordprocessingml/2006/main" xmlns:w14="http://schemas.microsoft.com/office/word/2010/wordml" xmlns:w15="http://schemas.microsoft.com/office/word/2012/wordml" xmlns:w16se="http://schemas.microsoft.com/office/word/2015/wordml/symex" xmlns:wpg="http://schemas.microsoft.com/office/word/2010/wordprocessingGroup" xmlns:wpi="http://schemas.microsoft.com/office/word/2010/wordprocessingInk" xmlns:wne="http://schemas.microsoft.com/office/word/2006/wordml" xmlns:wps="http://schemas.microsoft.com/office/word/2010/wordprocessingShape" mc:Ignorable="w14 w15 w16se wp14">
   <w15:commentEx w15:paraId="6C077EA9" w15:done="0"/>
   <w15:commentEx w15:paraId="79E0C9C8" w15:done="0"/>
 </w15:commentsEx>
 </file>
 
 <file path=word/endnotes.xml><?xml version="1.0" encoding="utf-8"?>
-<w:endnotes xmlns:wpc="http://schemas.microsoft.com/office/word/2010/wordprocessingCanvas" xmlns:cx="http://schemas.microsoft.com/office/drawing/2014/chartex" xmlns:cx1="http://schemas.microsoft.com/office/drawing/2015/9/8/chartex" xmlns:cx2="http://schemas.microsoft.com/office/drawing/2015/10/21/chartex" xmlns:cx3="http://schemas.microsoft.com/office/drawing/2016/5/9/chartex" xmlns:cx4="http://schemas.microsoft.com/office/drawing/2016/5/10/chartex" xmlns:cx5="http://schemas.microsoft.com/office/drawing/2016/5/11/chartex" xmlns:mc="http://schemas.openxmlformats.org/markup-compatibility/2006" xmlns:o="urn:schemas-microsoft-com:office:office" xmlns:r="http://schemas.openxmlformats.org/officeDocument/2006/relationships" xmlns:m="http://schemas.openxmlformats.org/officeDocument/2006/math" xmlns:v="urn:schemas-microsoft-com:vml" xmlns:wp14="http://schemas.microsoft.com/office/word/2010/wordprocessingDrawing" xmlns:wp="http://schemas.openxmlformats.org/drawingml/2006/wordprocessingDrawing" xmlns:w10="urn:schemas-microsoft-com:office:word" xmlns:w="http://schemas.openxmlformats.org/wordprocessingml/2006/main" xmlns:w14="http://schemas.microsoft.com/office/word/2010/wordml" xmlns:w15="http://schemas.microsoft.com/office/word/2012/wordml" xmlns:w16se="http://schemas.microsoft.com/office/word/2015/wordml/symex" xmlns:wpg="http://schemas.microsoft.com/office/word/2010/wordprocessingGroup" xmlns:wpi="http://schemas.microsoft.com/office/word/2010/wordprocessingInk" xmlns:wne="http://schemas.microsoft.com/office/word/2006/wordml" xmlns:wps="http://schemas.microsoft.com/office/word/2010/wordprocessingShape" mc:Ignorable="w14 w15 w16se wp14">
+<w:endnotes xmlns:wpc="http://schemas.microsoft.com/office/word/2010/wordprocessingCanvas" xmlns:cx="http://schemas.microsoft.com/office/drawing/2014/chartex" xmlns:mc="http://schemas.openxmlformats.org/markup-compatibility/2006" xmlns:o="urn:schemas-microsoft-com:office:office" xmlns:r="http://schemas.openxmlformats.org/officeDocument/2006/relationships" xmlns:m="http://schemas.openxmlformats.org/officeDocument/2006/math" xmlns:v="urn:schemas-microsoft-com:vml" xmlns:wp14="http://schemas.microsoft.com/office/word/2010/wordprocessingDrawing" xmlns:wp="http://schemas.openxmlformats.org/drawingml/2006/wordprocessingDrawing" xmlns:w10="urn:schemas-microsoft-com:office:word" xmlns:w="http://schemas.openxmlformats.org/wordprocessingml/2006/main" xmlns:w14="http://schemas.microsoft.com/office/word/2010/wordml" xmlns:w15="http://schemas.microsoft.com/office/word/2012/wordml" xmlns:w16se="http://schemas.microsoft.com/office/word/2015/wordml/symex" xmlns:wpg="http://schemas.microsoft.com/office/word/2010/wordprocessingGroup" xmlns:wpi="http://schemas.microsoft.com/office/word/2010/wordprocessingInk" xmlns:wne="http://schemas.microsoft.com/office/word/2006/wordml" xmlns:wps="http://schemas.microsoft.com/office/word/2010/wordprocessingShape" mc:Ignorable="w14 w15 w16se wp14">
   <w:endnote w:type="separator" w:id="-1">
     <w:p>
       <w:r>
@@ -2378,7 +2189,7 @@
 </file>
 
 <file path=word/footnotes.xml><?xml version="1.0" encoding="utf-8"?>
-<w:footnotes xmlns:wpc="http://schemas.microsoft.com/office/word/2010/wordprocessingCanvas" xmlns:cx="http://schemas.microsoft.com/office/drawing/2014/chartex" xmlns:cx1="http://schemas.microsoft.com/office/drawing/2015/9/8/chartex" xmlns:cx2="http://schemas.microsoft.com/office/drawing/2015/10/21/chartex" xmlns:cx3="http://schemas.microsoft.com/office/drawing/2016/5/9/chartex" xmlns:cx4="http://schemas.microsoft.com/office/drawing/2016/5/10/chartex" xmlns:cx5="http://schemas.microsoft.com/office/drawing/2016/5/11/chartex" xmlns:mc="http://schemas.openxmlformats.org/markup-compatibility/2006" xmlns:o="urn:schemas-microsoft-com:office:office" xmlns:r="http://schemas.openxmlformats.org/officeDocument/2006/relationships" xmlns:m="http://schemas.openxmlformats.org/officeDocument/2006/math" xmlns:v="urn:schemas-microsoft-com:vml" xmlns:wp14="http://schemas.microsoft.com/office/word/2010/wordprocessingDrawing" xmlns:wp="http://schemas.openxmlformats.org/drawingml/2006/wordprocessingDrawing" xmlns:w10="urn:schemas-microsoft-com:office:word" xmlns:w="http://schemas.openxmlformats.org/wordprocessingml/2006/main" xmlns:w14="http://schemas.microsoft.com/office/word/2010/wordml" xmlns:w15="http://schemas.microsoft.com/office/word/2012/wordml" xmlns:w16se="http://schemas.microsoft.com/office/word/2015/wordml/symex" xmlns:wpg="http://schemas.microsoft.com/office/word/2010/wordprocessingGroup" xmlns:wpi="http://schemas.microsoft.com/office/word/2010/wordprocessingInk" xmlns:wne="http://schemas.microsoft.com/office/word/2006/wordml" xmlns:wps="http://schemas.microsoft.com/office/word/2010/wordprocessingShape" mc:Ignorable="w14 w15 w16se wp14">
+<w:footnotes xmlns:wpc="http://schemas.microsoft.com/office/word/2010/wordprocessingCanvas" xmlns:cx="http://schemas.microsoft.com/office/drawing/2014/chartex" xmlns:mc="http://schemas.openxmlformats.org/markup-compatibility/2006" xmlns:o="urn:schemas-microsoft-com:office:office" xmlns:r="http://schemas.openxmlformats.org/officeDocument/2006/relationships" xmlns:m="http://schemas.openxmlformats.org/officeDocument/2006/math" xmlns:v="urn:schemas-microsoft-com:vml" xmlns:wp14="http://schemas.microsoft.com/office/word/2010/wordprocessingDrawing" xmlns:wp="http://schemas.openxmlformats.org/drawingml/2006/wordprocessingDrawing" xmlns:w10="urn:schemas-microsoft-com:office:word" xmlns:w="http://schemas.openxmlformats.org/wordprocessingml/2006/main" xmlns:w14="http://schemas.microsoft.com/office/word/2010/wordml" xmlns:w15="http://schemas.microsoft.com/office/word/2012/wordml" xmlns:w16se="http://schemas.microsoft.com/office/word/2015/wordml/symex" xmlns:wpg="http://schemas.microsoft.com/office/word/2010/wordprocessingGroup" xmlns:wpi="http://schemas.microsoft.com/office/word/2010/wordprocessingInk" xmlns:wne="http://schemas.microsoft.com/office/word/2006/wordml" xmlns:wps="http://schemas.microsoft.com/office/word/2010/wordprocessingShape" mc:Ignorable="w14 w15 w16se wp14">
   <w:footnote w:type="separator" w:id="-1">
     <w:p>
       <w:r>
@@ -2397,7 +2208,7 @@
 </file>
 
 <file path=word/numbering.xml><?xml version="1.0" encoding="utf-8"?>
-<w:numbering xmlns:wpc="http://schemas.microsoft.com/office/word/2010/wordprocessingCanvas" xmlns:cx="http://schemas.microsoft.com/office/drawing/2014/chartex" xmlns:cx1="http://schemas.microsoft.com/office/drawing/2015/9/8/chartex" xmlns:cx2="http://schemas.microsoft.com/office/drawing/2015/10/21/chartex" xmlns:cx3="http://schemas.microsoft.com/office/drawing/2016/5/9/chartex" xmlns:cx4="http://schemas.microsoft.com/office/drawing/2016/5/10/chartex" xmlns:cx5="http://schemas.microsoft.com/office/drawing/2016/5/11/chartex" xmlns:mc="http://schemas.openxmlformats.org/markup-compatibility/2006" xmlns:o="urn:schemas-microsoft-com:office:office" xmlns:r="http://schemas.openxmlformats.org/officeDocument/2006/relationships" xmlns:m="http://schemas.openxmlformats.org/officeDocument/2006/math" xmlns:v="urn:schemas-microsoft-com:vml" xmlns:wp14="http://schemas.microsoft.com/office/word/2010/wordprocessingDrawing" xmlns:wp="http://schemas.openxmlformats.org/drawingml/2006/wordprocessingDrawing" xmlns:w10="urn:schemas-microsoft-com:office:word" xmlns:w="http://schemas.openxmlformats.org/wordprocessingml/2006/main" xmlns:w14="http://schemas.microsoft.com/office/word/2010/wordml" xmlns:w15="http://schemas.microsoft.com/office/word/2012/wordml" xmlns:w16se="http://schemas.microsoft.com/office/word/2015/wordml/symex" xmlns:wpg="http://schemas.microsoft.com/office/word/2010/wordprocessingGroup" xmlns:wpi="http://schemas.microsoft.com/office/word/2010/wordprocessingInk" xmlns:wne="http://schemas.microsoft.com/office/word/2006/wordml" xmlns:wps="http://schemas.microsoft.com/office/word/2010/wordprocessingShape" mc:Ignorable="w14 w15 w16se wp14">
+<w:numbering xmlns:wpc="http://schemas.microsoft.com/office/word/2010/wordprocessingCanvas" xmlns:cx="http://schemas.microsoft.com/office/drawing/2014/chartex" xmlns:mc="http://schemas.openxmlformats.org/markup-compatibility/2006" xmlns:o="urn:schemas-microsoft-com:office:office" xmlns:r="http://schemas.openxmlformats.org/officeDocument/2006/relationships" xmlns:m="http://schemas.openxmlformats.org/officeDocument/2006/math" xmlns:v="urn:schemas-microsoft-com:vml" xmlns:wp14="http://schemas.microsoft.com/office/word/2010/wordprocessingDrawing" xmlns:wp="http://schemas.openxmlformats.org/drawingml/2006/wordprocessingDrawing" xmlns:w10="urn:schemas-microsoft-com:office:word" xmlns:w="http://schemas.openxmlformats.org/wordprocessingml/2006/main" xmlns:w14="http://schemas.microsoft.com/office/word/2010/wordml" xmlns:w15="http://schemas.microsoft.com/office/word/2012/wordml" xmlns:w16se="http://schemas.microsoft.com/office/word/2015/wordml/symex" xmlns:wpg="http://schemas.microsoft.com/office/word/2010/wordprocessingGroup" xmlns:wpi="http://schemas.microsoft.com/office/word/2010/wordprocessingInk" xmlns:wne="http://schemas.microsoft.com/office/word/2006/wordml" xmlns:wps="http://schemas.microsoft.com/office/word/2010/wordprocessingShape" mc:Ignorable="w14 w15 w16se wp14">
   <w:abstractNum w:abstractNumId="0" w15:restartNumberingAfterBreak="0">
     <w:nsid w:val="14ED7E62"/>
     <w:multiLevelType w:val="hybridMultilevel"/>
@@ -2866,7 +2677,7 @@
 </file>
 
 <file path=word/people.xml><?xml version="1.0" encoding="utf-8"?>
-<w15:people xmlns:wpc="http://schemas.microsoft.com/office/word/2010/wordprocessingCanvas" xmlns:cx="http://schemas.microsoft.com/office/drawing/2014/chartex" xmlns:cx1="http://schemas.microsoft.com/office/drawing/2015/9/8/chartex" xmlns:cx2="http://schemas.microsoft.com/office/drawing/2015/10/21/chartex" xmlns:cx3="http://schemas.microsoft.com/office/drawing/2016/5/9/chartex" xmlns:cx4="http://schemas.microsoft.com/office/drawing/2016/5/10/chartex" xmlns:cx5="http://schemas.microsoft.com/office/drawing/2016/5/11/chartex" xmlns:mc="http://schemas.openxmlformats.org/markup-compatibility/2006" xmlns:o="urn:schemas-microsoft-com:office:office" xmlns:r="http://schemas.openxmlformats.org/officeDocument/2006/relationships" xmlns:m="http://schemas.openxmlformats.org/officeDocument/2006/math" xmlns:v="urn:schemas-microsoft-com:vml" xmlns:wp14="http://schemas.microsoft.com/office/word/2010/wordprocessingDrawing" xmlns:wp="http://schemas.openxmlformats.org/drawingml/2006/wordprocessingDrawing" xmlns:w10="urn:schemas-microsoft-com:office:word" xmlns:w="http://schemas.openxmlformats.org/wordprocessingml/2006/main" xmlns:w14="http://schemas.microsoft.com/office/word/2010/wordml" xmlns:w15="http://schemas.microsoft.com/office/word/2012/wordml" xmlns:w16se="http://schemas.microsoft.com/office/word/2015/wordml/symex" xmlns:wpg="http://schemas.microsoft.com/office/word/2010/wordprocessingGroup" xmlns:wpi="http://schemas.microsoft.com/office/word/2010/wordprocessingInk" xmlns:wne="http://schemas.microsoft.com/office/word/2006/wordml" xmlns:wps="http://schemas.microsoft.com/office/word/2010/wordprocessingShape" mc:Ignorable="w14 w15 w16se wp14">
+<w15:people xmlns:wpc="http://schemas.microsoft.com/office/word/2010/wordprocessingCanvas" xmlns:cx="http://schemas.microsoft.com/office/drawing/2014/chartex" xmlns:mc="http://schemas.openxmlformats.org/markup-compatibility/2006" xmlns:o="urn:schemas-microsoft-com:office:office" xmlns:r="http://schemas.openxmlformats.org/officeDocument/2006/relationships" xmlns:m="http://schemas.openxmlformats.org/officeDocument/2006/math" xmlns:v="urn:schemas-microsoft-com:vml" xmlns:wp14="http://schemas.microsoft.com/office/word/2010/wordprocessingDrawing" xmlns:wp="http://schemas.openxmlformats.org/drawingml/2006/wordprocessingDrawing" xmlns:w10="urn:schemas-microsoft-com:office:word" xmlns:w="http://schemas.openxmlformats.org/wordprocessingml/2006/main" xmlns:w14="http://schemas.microsoft.com/office/word/2010/wordml" xmlns:w15="http://schemas.microsoft.com/office/word/2012/wordml" xmlns:w16se="http://schemas.microsoft.com/office/word/2015/wordml/symex" xmlns:wpg="http://schemas.microsoft.com/office/word/2010/wordprocessingGroup" xmlns:wpi="http://schemas.microsoft.com/office/word/2010/wordprocessingInk" xmlns:wne="http://schemas.microsoft.com/office/word/2006/wordml" xmlns:wps="http://schemas.microsoft.com/office/word/2010/wordprocessingShape" mc:Ignorable="w14 w15 w16se wp14">
   <w15:person w15:author="樟某某">
     <w15:presenceInfo w15:providerId="Windows Live" w15:userId="8a30d596011587b7"/>
   </w15:person>
@@ -2887,7 +2698,7 @@
     </w:rPrDefault>
     <w:pPrDefault/>
   </w:docDefaults>
-  <w:latentStyles w:defLockedState="0" w:defUIPriority="99" w:defSemiHidden="0" w:defUnhideWhenUsed="0" w:defQFormat="0" w:count="374">
+  <w:latentStyles w:defLockedState="0" w:defUIPriority="99" w:defSemiHidden="0" w:defUnhideWhenUsed="0" w:defQFormat="0" w:count="371">
     <w:lsdException w:name="Normal" w:uiPriority="0" w:qFormat="1"/>
     <w:lsdException w:name="heading 1" w:uiPriority="9" w:qFormat="1"/>
     <w:lsdException w:name="heading 2" w:semiHidden="1" w:uiPriority="9" w:unhideWhenUsed="1" w:qFormat="1"/>
@@ -3259,9 +3070,6 @@
     <w:lsdException w:name="List Table 5 Dark Accent 6" w:uiPriority="50"/>
     <w:lsdException w:name="List Table 6 Colorful Accent 6" w:uiPriority="51"/>
     <w:lsdException w:name="List Table 7 Colorful Accent 6" w:uiPriority="52"/>
-    <w:lsdException w:name="Mention" w:semiHidden="1" w:unhideWhenUsed="1"/>
-    <w:lsdException w:name="Smart Hyperlink" w:semiHidden="1" w:unhideWhenUsed="1"/>
-    <w:lsdException w:name="Hashtag" w:semiHidden="1" w:unhideWhenUsed="1"/>
   </w:latentStyles>
   <w:style w:type="paragraph" w:default="1" w:styleId="a">
     <w:name w:val="Normal"/>

</xml_diff>

<commit_message>
Revert "add q-o figure to the word file& figure file"
This reverts commit 50df20e0588ed4e1fa2f7cc602f22e4be3faa091.
</commit_message>
<xml_diff>
--- a/several sections of our article/Merging pattern.docx
+++ b/several sections of our article/Merging pattern.docx
@@ -1,6 +1,6 @@
 
 <file path=word/document.xml><?xml version="1.0" encoding="utf-8"?>
-<w:document xmlns:wpc="http://schemas.microsoft.com/office/word/2010/wordprocessingCanvas" xmlns:cx="http://schemas.microsoft.com/office/drawing/2014/chartex" xmlns:mc="http://schemas.openxmlformats.org/markup-compatibility/2006" xmlns:o="urn:schemas-microsoft-com:office:office" xmlns:r="http://schemas.openxmlformats.org/officeDocument/2006/relationships" xmlns:m="http://schemas.openxmlformats.org/officeDocument/2006/math" xmlns:v="urn:schemas-microsoft-com:vml" xmlns:wp14="http://schemas.microsoft.com/office/word/2010/wordprocessingDrawing" xmlns:wp="http://schemas.openxmlformats.org/drawingml/2006/wordprocessingDrawing" xmlns:w10="urn:schemas-microsoft-com:office:word" xmlns:w="http://schemas.openxmlformats.org/wordprocessingml/2006/main" xmlns:w14="http://schemas.microsoft.com/office/word/2010/wordml" xmlns:w15="http://schemas.microsoft.com/office/word/2012/wordml" xmlns:w16se="http://schemas.microsoft.com/office/word/2015/wordml/symex" xmlns:wpg="http://schemas.microsoft.com/office/word/2010/wordprocessingGroup" xmlns:wpi="http://schemas.microsoft.com/office/word/2010/wordprocessingInk" xmlns:wne="http://schemas.microsoft.com/office/word/2006/wordml" xmlns:wps="http://schemas.microsoft.com/office/word/2010/wordprocessingShape" mc:Ignorable="w14 w15 w16se wp14">
+<w:document xmlns:wpc="http://schemas.microsoft.com/office/word/2010/wordprocessingCanvas" xmlns:cx="http://schemas.microsoft.com/office/drawing/2014/chartex" xmlns:cx1="http://schemas.microsoft.com/office/drawing/2015/9/8/chartex" xmlns:cx2="http://schemas.microsoft.com/office/drawing/2015/10/21/chartex" xmlns:cx3="http://schemas.microsoft.com/office/drawing/2016/5/9/chartex" xmlns:cx4="http://schemas.microsoft.com/office/drawing/2016/5/10/chartex" xmlns:cx5="http://schemas.microsoft.com/office/drawing/2016/5/11/chartex" xmlns:mc="http://schemas.openxmlformats.org/markup-compatibility/2006" xmlns:o="urn:schemas-microsoft-com:office:office" xmlns:r="http://schemas.openxmlformats.org/officeDocument/2006/relationships" xmlns:m="http://schemas.openxmlformats.org/officeDocument/2006/math" xmlns:v="urn:schemas-microsoft-com:vml" xmlns:wp14="http://schemas.microsoft.com/office/word/2010/wordprocessingDrawing" xmlns:wp="http://schemas.openxmlformats.org/drawingml/2006/wordprocessingDrawing" xmlns:w10="urn:schemas-microsoft-com:office:word" xmlns:w="http://schemas.openxmlformats.org/wordprocessingml/2006/main" xmlns:w14="http://schemas.microsoft.com/office/word/2010/wordml" xmlns:w15="http://schemas.microsoft.com/office/word/2012/wordml" xmlns:w16se="http://schemas.microsoft.com/office/word/2015/wordml/symex" xmlns:wpg="http://schemas.microsoft.com/office/word/2010/wordprocessingGroup" xmlns:wpi="http://schemas.microsoft.com/office/word/2010/wordprocessingInk" xmlns:wne="http://schemas.microsoft.com/office/word/2006/wordml" xmlns:wps="http://schemas.microsoft.com/office/word/2010/wordprocessingShape" mc:Ignorable="w14 w15 w16se wp14">
   <w:body>
     <w:p>
       <w:pPr>
@@ -120,8 +120,18 @@
           <w:sz w:val="28"/>
           <w:szCs w:val="28"/>
         </w:rPr>
-        <w:t>M. Papageorgiou</w:t>
-      </w:r>
+        <w:t xml:space="preserve">M. </w:t>
+      </w:r>
+      <w:proofErr w:type="spellStart"/>
+      <w:r>
+        <w:rPr>
+          <w:rFonts w:ascii="Times New Roman" w:hAnsi="Times New Roman" w:cs="Times New Roman"/>
+          <w:sz w:val="28"/>
+          <w:szCs w:val="28"/>
+        </w:rPr>
+        <w:t>Papageorgiou</w:t>
+      </w:r>
+      <w:proofErr w:type="spellEnd"/>
       <w:r>
         <w:rPr>
           <w:rFonts w:ascii="Times New Roman" w:hAnsi="Times New Roman" w:cs="Times New Roman"/>
@@ -587,81 +597,33 @@
       </w:pPr>
       <w:r>
         <w:rPr>
-          <w:rFonts w:ascii="Times New Roman" w:hAnsi="Times New Roman" w:cs="Times New Roman"/>
-          <w:noProof/>
-          <w:sz w:val="28"/>
-          <w:szCs w:val="28"/>
-        </w:rPr>
-        <w:drawing>
-          <wp:inline distT="0" distB="0" distL="0" distR="0" wp14:anchorId="6087400B" wp14:editId="688E0887">
-            <wp:extent cx="6347460" cy="4975860"/>
-            <wp:effectExtent l="0" t="0" r="0" b="0"/>
-            <wp:docPr id="3" name="图片 3" descr="C:\Users\codesoldier\Desktop\q-o.png"/>
-            <wp:cNvGraphicFramePr>
-              <a:graphicFrameLocks xmlns:a="http://schemas.openxmlformats.org/drawingml/2006/main" noChangeAspect="1"/>
-            </wp:cNvGraphicFramePr>
-            <a:graphic xmlns:a="http://schemas.openxmlformats.org/drawingml/2006/main">
-              <a:graphicData uri="http://schemas.openxmlformats.org/drawingml/2006/picture">
-                <pic:pic xmlns:pic="http://schemas.openxmlformats.org/drawingml/2006/picture">
-                  <pic:nvPicPr>
-                    <pic:cNvPr id="0" name="Picture 1" descr="C:\Users\codesoldier\Desktop\q-o.png"/>
-                    <pic:cNvPicPr>
-                      <a:picLocks noChangeAspect="1" noChangeArrowheads="1"/>
-                    </pic:cNvPicPr>
-                  </pic:nvPicPr>
-                  <pic:blipFill>
-                    <a:blip r:embed="rId8">
-                      <a:extLst>
-                        <a:ext uri="{28A0092B-C50C-407E-A947-70E740481C1C}">
-                          <a14:useLocalDpi xmlns:a14="http://schemas.microsoft.com/office/drawing/2010/main" val="0"/>
-                        </a:ext>
-                      </a:extLst>
-                    </a:blip>
-                    <a:srcRect/>
-                    <a:stretch>
-                      <a:fillRect/>
-                    </a:stretch>
-                  </pic:blipFill>
-                  <pic:spPr bwMode="auto">
-                    <a:xfrm>
-                      <a:off x="0" y="0"/>
-                      <a:ext cx="6347460" cy="4975860"/>
-                    </a:xfrm>
-                    <a:prstGeom prst="rect">
-                      <a:avLst/>
-                    </a:prstGeom>
-                    <a:noFill/>
-                    <a:ln>
-                      <a:noFill/>
-                    </a:ln>
-                  </pic:spPr>
-                </pic:pic>
-              </a:graphicData>
-            </a:graphic>
-          </wp:inline>
-        </w:drawing>
-      </w:r>
-      <w:r>
-        <w:rPr>
-          <w:rFonts w:ascii="Times New Roman" w:hAnsi="Times New Roman" w:cs="Times New Roman"/>
-          <w:sz w:val="28"/>
-          <w:szCs w:val="28"/>
-        </w:rPr>
-        <w:t xml:space="preserve"> </w:t>
-      </w:r>
-      <w:bookmarkStart w:id="0" w:name="_GoBack"/>
-      <w:bookmarkEnd w:id="0"/>
-      <w:r>
-        <w:rPr>
-          <w:rFonts w:ascii="Times New Roman" w:hAnsi="Times New Roman" w:cs="Times New Roman"/>
-          <w:sz w:val="28"/>
-          <w:szCs w:val="28"/>
-        </w:rPr>
-        <w:t>Figure 2.</w:t>
+          <w:rFonts w:ascii="Times New Roman" w:hAnsi="Times New Roman" w:cs="Times New Roman" w:hint="eastAsia"/>
+          <w:sz w:val="28"/>
+          <w:szCs w:val="28"/>
+        </w:rPr>
+        <w:t>插入我们做的图</w:t>
       </w:r>
     </w:p>
     <w:p>
       <w:pPr>
+        <w:jc w:val="center"/>
+        <w:rPr>
+          <w:rFonts w:ascii="Times New Roman" w:hAnsi="Times New Roman" w:cs="Times New Roman" w:hint="eastAsia"/>
+          <w:sz w:val="28"/>
+          <w:szCs w:val="28"/>
+        </w:rPr>
+      </w:pPr>
+      <w:r>
+        <w:rPr>
+          <w:rFonts w:ascii="Times New Roman" w:hAnsi="Times New Roman" w:cs="Times New Roman"/>
+          <w:sz w:val="28"/>
+          <w:szCs w:val="28"/>
+        </w:rPr>
+        <w:t>Figure 2.</w:t>
+      </w:r>
+    </w:p>
+    <w:p>
+      <w:pPr>
         <w:rPr>
           <w:rFonts w:ascii="Times New Roman" w:hAnsi="Times New Roman" w:cs="Times New Roman"/>
           <w:bCs/>
@@ -729,7 +691,25 @@
           <w:sz w:val="28"/>
           <w:szCs w:val="28"/>
         </w:rPr>
-        <w:t>(%), while Y-axis represents the exit flow</w:t>
+        <w:t xml:space="preserve">(%), while Y-axis </w:t>
+      </w:r>
+      <w:r>
+        <w:rPr>
+          <w:rFonts w:ascii="Times New Roman" w:hAnsi="Times New Roman" w:cs="Times New Roman"/>
+          <w:bCs/>
+          <w:sz w:val="28"/>
+          <w:szCs w:val="28"/>
+        </w:rPr>
+        <w:t>represents</w:t>
+      </w:r>
+      <w:r>
+        <w:rPr>
+          <w:rFonts w:ascii="Times New Roman" w:hAnsi="Times New Roman" w:cs="Times New Roman"/>
+          <w:bCs/>
+          <w:sz w:val="28"/>
+          <w:szCs w:val="28"/>
+        </w:rPr>
+        <w:t xml:space="preserve"> the exit flow</w:t>
       </w:r>
       <w:r>
         <w:rPr>
@@ -739,8 +719,20 @@
           <w:sz w:val="28"/>
           <w:szCs w:val="28"/>
         </w:rPr>
-        <w:t xml:space="preserve"> q_out</w:t>
-      </w:r>
+        <w:t xml:space="preserve"> </w:t>
+      </w:r>
+      <w:proofErr w:type="spellStart"/>
+      <w:r>
+        <w:rPr>
+          <w:rFonts w:ascii="Times New Roman" w:hAnsi="Times New Roman" w:cs="Times New Roman"/>
+          <w:bCs/>
+          <w:i/>
+          <w:sz w:val="28"/>
+          <w:szCs w:val="28"/>
+        </w:rPr>
+        <w:t>q_out</w:t>
+      </w:r>
+      <w:proofErr w:type="spellEnd"/>
       <w:r>
         <w:rPr>
           <w:rFonts w:ascii="Times New Roman" w:hAnsi="Times New Roman" w:cs="Times New Roman"/>
@@ -799,7 +791,16 @@
           <w:sz w:val="28"/>
           <w:szCs w:val="28"/>
         </w:rPr>
-        <w:t xml:space="preserve"> o</w:t>
+        <w:t xml:space="preserve"> </w:t>
+      </w:r>
+      <w:r>
+        <w:rPr>
+          <w:rFonts w:ascii="Times New Roman" w:hAnsi="Times New Roman" w:cs="Times New Roman"/>
+          <w:i/>
+          <w:sz w:val="28"/>
+          <w:szCs w:val="28"/>
+        </w:rPr>
+        <w:t>o</w:t>
       </w:r>
       <w:r>
         <w:rPr>
@@ -896,7 +897,17 @@
           <w:sz w:val="28"/>
           <w:szCs w:val="28"/>
         </w:rPr>
-        <w:t xml:space="preserve"> q</w:t>
+        <w:t xml:space="preserve"> </w:t>
+      </w:r>
+      <w:proofErr w:type="spellStart"/>
+      <w:r>
+        <w:rPr>
+          <w:rFonts w:ascii="Times New Roman" w:hAnsi="Times New Roman" w:cs="Times New Roman"/>
+          <w:i/>
+          <w:sz w:val="28"/>
+          <w:szCs w:val="28"/>
+        </w:rPr>
+        <w:t>q</w:t>
       </w:r>
       <w:r>
         <w:rPr>
@@ -916,6 +927,7 @@
         </w:rPr>
         <w:t>out</w:t>
       </w:r>
+      <w:proofErr w:type="spellEnd"/>
       <w:r>
         <w:rPr>
           <w:rFonts w:ascii="Times New Roman" w:hAnsi="Times New Roman" w:cs="Times New Roman"/>
@@ -955,8 +967,19 @@
           <w:sz w:val="28"/>
           <w:szCs w:val="28"/>
         </w:rPr>
-        <w:t xml:space="preserve"> o_cr</w:t>
-      </w:r>
+        <w:t xml:space="preserve"> </w:t>
+      </w:r>
+      <w:proofErr w:type="spellStart"/>
+      <w:r>
+        <w:rPr>
+          <w:rFonts w:ascii="Times New Roman" w:hAnsi="Times New Roman" w:cs="Times New Roman"/>
+          <w:i/>
+          <w:sz w:val="28"/>
+          <w:szCs w:val="28"/>
+        </w:rPr>
+        <w:t>o_cr</w:t>
+      </w:r>
+      <w:proofErr w:type="spellEnd"/>
       <w:r>
         <w:rPr>
           <w:rFonts w:ascii="Times New Roman" w:hAnsi="Times New Roman" w:cs="Times New Roman"/>
@@ -971,16 +994,7 @@
           <w:sz w:val="28"/>
           <w:szCs w:val="28"/>
         </w:rPr>
-        <w:t xml:space="preserve">exit flow reaches </w:t>
-      </w:r>
-      <w:r>
-        <w:rPr>
-          <w:rFonts w:ascii="Times New Roman" w:hAnsi="Times New Roman" w:cs="Times New Roman"/>
-          <w:sz w:val="28"/>
-          <w:szCs w:val="28"/>
-        </w:rPr>
-        <w:lastRenderedPageBreak/>
-        <w:t>the</w:t>
+        <w:t>exit flow reaches the</w:t>
       </w:r>
       <w:r>
         <w:rPr>
@@ -990,6 +1004,7 @@
         </w:rPr>
         <w:t xml:space="preserve"> capacity </w:t>
       </w:r>
+      <w:proofErr w:type="spellStart"/>
       <w:r>
         <w:rPr>
           <w:rFonts w:ascii="Times New Roman" w:hAnsi="Times New Roman" w:cs="Times New Roman"/>
@@ -999,6 +1014,7 @@
         </w:rPr>
         <w:t>q_cap</w:t>
       </w:r>
+      <w:proofErr w:type="spellEnd"/>
       <w:r>
         <w:rPr>
           <w:rFonts w:ascii="Times New Roman" w:hAnsi="Times New Roman" w:cs="Times New Roman" w:hint="eastAsia"/>
@@ -1047,6 +1063,7 @@
         </w:rPr>
         <w:t xml:space="preserve"> increases beyond </w:t>
       </w:r>
+      <w:proofErr w:type="spellStart"/>
       <w:r>
         <w:rPr>
           <w:rFonts w:ascii="Times New Roman" w:hAnsi="Times New Roman" w:cs="Times New Roman"/>
@@ -1056,6 +1073,7 @@
         </w:rPr>
         <w:t>o_cr</w:t>
       </w:r>
+      <w:proofErr w:type="spellEnd"/>
       <w:r>
         <w:rPr>
           <w:rFonts w:ascii="Times New Roman" w:hAnsi="Times New Roman" w:cs="Times New Roman"/>
@@ -1092,7 +1110,7 @@
     <w:p>
       <w:pPr>
         <w:rPr>
-          <w:rFonts w:ascii="Times New Roman" w:hAnsi="Times New Roman" w:cs="Times New Roman"/>
+          <w:rFonts w:ascii="Times New Roman" w:hAnsi="Times New Roman" w:cs="Times New Roman" w:hint="eastAsia"/>
           <w:sz w:val="28"/>
           <w:szCs w:val="28"/>
         </w:rPr>
@@ -1195,15 +1213,33 @@
           <w:sz w:val="28"/>
           <w:szCs w:val="28"/>
         </w:rPr>
-        <w:t xml:space="preserve"> o</w:t>
-      </w:r>
-      <w:r>
-        <w:rPr>
-          <w:rFonts w:ascii="Times New Roman" w:hAnsi="Times New Roman" w:cs="Times New Roman"/>
-          <w:sz w:val="28"/>
-          <w:szCs w:val="28"/>
-        </w:rPr>
-        <w:t>_cr by controlling the merging pattern with the assistant of a control algorithm and feedback.</w:t>
+        <w:t xml:space="preserve"> </w:t>
+      </w:r>
+      <w:proofErr w:type="spellStart"/>
+      <w:r>
+        <w:rPr>
+          <w:rFonts w:ascii="Times New Roman" w:hAnsi="Times New Roman" w:cs="Times New Roman" w:hint="eastAsia"/>
+          <w:sz w:val="28"/>
+          <w:szCs w:val="28"/>
+        </w:rPr>
+        <w:t>o</w:t>
+      </w:r>
+      <w:r>
+        <w:rPr>
+          <w:rFonts w:ascii="Times New Roman" w:hAnsi="Times New Roman" w:cs="Times New Roman"/>
+          <w:sz w:val="28"/>
+          <w:szCs w:val="28"/>
+        </w:rPr>
+        <w:t>_cr</w:t>
+      </w:r>
+      <w:proofErr w:type="spellEnd"/>
+      <w:r>
+        <w:rPr>
+          <w:rFonts w:ascii="Times New Roman" w:hAnsi="Times New Roman" w:cs="Times New Roman"/>
+          <w:sz w:val="28"/>
+          <w:szCs w:val="28"/>
+        </w:rPr>
+        <w:t xml:space="preserve"> by controlling the merging pattern with the assistant of a control algorithm and feedback.</w:t>
       </w:r>
       <w:r>
         <w:rPr>
@@ -1251,7 +1287,25 @@
           <w:sz w:val="28"/>
           <w:szCs w:val="28"/>
         </w:rPr>
-        <w:t>. As a result, our goal to model this design.</w:t>
+        <w:t xml:space="preserve">. </w:t>
+      </w:r>
+      <w:proofErr w:type="gramStart"/>
+      <w:r>
+        <w:rPr>
+          <w:rFonts w:ascii="Times New Roman" w:hAnsi="Times New Roman" w:cs="Times New Roman"/>
+          <w:sz w:val="28"/>
+          <w:szCs w:val="28"/>
+        </w:rPr>
+        <w:t>As a result</w:t>
+      </w:r>
+      <w:proofErr w:type="gramEnd"/>
+      <w:r>
+        <w:rPr>
+          <w:rFonts w:ascii="Times New Roman" w:hAnsi="Times New Roman" w:cs="Times New Roman"/>
+          <w:sz w:val="28"/>
+          <w:szCs w:val="28"/>
+        </w:rPr>
+        <w:t>, our goal to model this design.</w:t>
       </w:r>
     </w:p>
     <w:p>
@@ -1296,6 +1350,7 @@
           <w:sz w:val="28"/>
           <w:szCs w:val="28"/>
         </w:rPr>
+        <w:lastRenderedPageBreak/>
         <w:t xml:space="preserve">We </w:t>
       </w:r>
       <w:r>
@@ -1321,7 +1376,43 @@
           <w:sz w:val="28"/>
           <w:szCs w:val="28"/>
         </w:rPr>
-        <w:t>(Real-time merging traffic control with applications to toll plaza and work zone management,2008)</w:t>
+        <w:t>(</w:t>
+      </w:r>
+      <w:r>
+        <w:rPr>
+          <w:rFonts w:ascii="Times New Roman" w:hAnsi="Times New Roman" w:cs="Times New Roman"/>
+          <w:i/>
+          <w:sz w:val="28"/>
+          <w:szCs w:val="28"/>
+        </w:rPr>
+        <w:t>Real-time merging traffic control with applications</w:t>
+      </w:r>
+      <w:r>
+        <w:rPr>
+          <w:rFonts w:ascii="Times New Roman" w:hAnsi="Times New Roman" w:cs="Times New Roman"/>
+          <w:i/>
+          <w:sz w:val="28"/>
+          <w:szCs w:val="28"/>
+        </w:rPr>
+        <w:t xml:space="preserve"> </w:t>
+      </w:r>
+      <w:r>
+        <w:rPr>
+          <w:rFonts w:ascii="Times New Roman" w:hAnsi="Times New Roman" w:cs="Times New Roman"/>
+          <w:i/>
+          <w:sz w:val="28"/>
+          <w:szCs w:val="28"/>
+        </w:rPr>
+        <w:t>to toll plaza and work zone management</w:t>
+      </w:r>
+      <w:r>
+        <w:rPr>
+          <w:rFonts w:ascii="Times New Roman" w:hAnsi="Times New Roman" w:cs="Times New Roman"/>
+          <w:i/>
+          <w:sz w:val="28"/>
+          <w:szCs w:val="28"/>
+        </w:rPr>
+        <w:t>,2008)</w:t>
       </w:r>
       <w:r>
         <w:rPr>
@@ -1475,7 +1566,15 @@
           <w:sz w:val="28"/>
           <w:szCs w:val="28"/>
         </w:rPr>
-        <w:t xml:space="preserve">. After activation, it will collect latest measurements of occupancy o, and send data-converted instructions to control devices under the purpose of maintaining o </w:t>
+        <w:t xml:space="preserve">. After activation, it will collect latest measurements of occupancy o, and send data-converted instructions to control devices under the purpose of maintaining </w:t>
+      </w:r>
+      <w:r>
+        <w:rPr>
+          <w:rFonts w:ascii="Times New Roman" w:hAnsi="Times New Roman" w:cs="Times New Roman"/>
+          <w:sz w:val="28"/>
+          <w:szCs w:val="28"/>
+        </w:rPr>
+        <w:t xml:space="preserve">o </w:t>
       </w:r>
       <w:r>
         <w:rPr>
@@ -1491,7 +1590,16 @@
           <w:sz w:val="28"/>
           <w:szCs w:val="28"/>
         </w:rPr>
-        <w:t xml:space="preserve"> o</w:t>
+        <w:t xml:space="preserve"> </w:t>
+      </w:r>
+      <w:proofErr w:type="spellStart"/>
+      <w:r>
+        <w:rPr>
+          <w:rFonts w:ascii="Times New Roman" w:hAnsi="Times New Roman" w:cs="Times New Roman" w:hint="eastAsia"/>
+          <w:sz w:val="28"/>
+          <w:szCs w:val="28"/>
+        </w:rPr>
+        <w:t>o</w:t>
       </w:r>
       <w:r>
         <w:rPr>
@@ -1501,6 +1609,7 @@
         </w:rPr>
         <w:t>_cr</w:t>
       </w:r>
+      <w:proofErr w:type="spellEnd"/>
       <w:r>
         <w:rPr>
           <w:rFonts w:ascii="Times New Roman" w:hAnsi="Times New Roman" w:cs="Times New Roman" w:hint="eastAsia"/>
@@ -1556,7 +1665,6 @@
           <w:sz w:val="28"/>
           <w:szCs w:val="28"/>
         </w:rPr>
-        <w:lastRenderedPageBreak/>
         <w:t>ALINEA can be expressed as:</w:t>
       </w:r>
     </w:p>
@@ -1569,7 +1677,7 @@
           <w:szCs w:val="28"/>
         </w:rPr>
       </w:pPr>
-      <w:commentRangeStart w:id="1"/>
+      <w:commentRangeStart w:id="0"/>
       <w:r>
         <w:rPr>
           <w:noProof/>
@@ -1590,7 +1698,7 @@
                     <pic:cNvPicPr/>
                   </pic:nvPicPr>
                   <pic:blipFill>
-                    <a:blip r:embed="rId9"/>
+                    <a:blip r:embed="rId8"/>
                     <a:stretch>
                       <a:fillRect/>
                     </a:stretch>
@@ -1610,12 +1718,12 @@
           </wp:inline>
         </w:drawing>
       </w:r>
-      <w:commentRangeEnd w:id="1"/>
+      <w:commentRangeEnd w:id="0"/>
       <w:r>
         <w:rPr>
           <w:rStyle w:val="a9"/>
         </w:rPr>
-        <w:commentReference w:id="1"/>
+        <w:commentReference w:id="0"/>
       </w:r>
     </w:p>
     <w:p>
@@ -1771,7 +1879,25 @@
           <w:sz w:val="28"/>
           <w:szCs w:val="28"/>
         </w:rPr>
-        <w:t xml:space="preserve">(veh/h) </w:t>
+        <w:t>(</w:t>
+      </w:r>
+      <w:proofErr w:type="spellStart"/>
+      <w:r>
+        <w:rPr>
+          <w:rFonts w:ascii="Times New Roman" w:hAnsi="Times New Roman" w:cs="Times New Roman"/>
+          <w:sz w:val="28"/>
+          <w:szCs w:val="28"/>
+        </w:rPr>
+        <w:t>veh</w:t>
+      </w:r>
+      <w:proofErr w:type="spellEnd"/>
+      <w:r>
+        <w:rPr>
+          <w:rFonts w:ascii="Times New Roman" w:hAnsi="Times New Roman" w:cs="Times New Roman"/>
+          <w:sz w:val="28"/>
+          <w:szCs w:val="28"/>
+        </w:rPr>
+        <w:t xml:space="preserve">/h) </w:t>
       </w:r>
       <w:r>
         <w:rPr>
@@ -1821,7 +1947,15 @@
           <w:sz w:val="28"/>
           <w:szCs w:val="28"/>
         </w:rPr>
-        <w:t>n-1</w:t>
+        <w:t>n</w:t>
+      </w:r>
+      <w:r>
+        <w:rPr>
+          <w:rFonts w:ascii="Times New Roman" w:hAnsi="Times New Roman" w:cs="Times New Roman"/>
+          <w:sz w:val="28"/>
+          <w:szCs w:val="28"/>
+        </w:rPr>
+        <w:t>-1</w:t>
       </w:r>
       <w:r>
         <w:rPr>
@@ -1837,7 +1971,33 @@
           <w:sz w:val="28"/>
           <w:szCs w:val="28"/>
         </w:rPr>
-        <w:t xml:space="preserve">      The existed entering flow (veh/h)</w:t>
+        <w:t xml:space="preserve">      The existed </w:t>
+      </w:r>
+      <w:r>
+        <w:rPr>
+          <w:rFonts w:ascii="Times New Roman" w:hAnsi="Times New Roman" w:cs="Times New Roman"/>
+          <w:sz w:val="28"/>
+          <w:szCs w:val="28"/>
+        </w:rPr>
+        <w:t>entering flow (</w:t>
+      </w:r>
+      <w:proofErr w:type="spellStart"/>
+      <w:r>
+        <w:rPr>
+          <w:rFonts w:ascii="Times New Roman" w:hAnsi="Times New Roman" w:cs="Times New Roman"/>
+          <w:sz w:val="28"/>
+          <w:szCs w:val="28"/>
+        </w:rPr>
+        <w:t>veh</w:t>
+      </w:r>
+      <w:proofErr w:type="spellEnd"/>
+      <w:r>
+        <w:rPr>
+          <w:rFonts w:ascii="Times New Roman" w:hAnsi="Times New Roman" w:cs="Times New Roman"/>
+          <w:sz w:val="28"/>
+          <w:szCs w:val="28"/>
+        </w:rPr>
+        <w:t>/h)</w:t>
       </w:r>
       <w:r>
         <w:rPr>
@@ -1931,7 +2091,25 @@
           <w:sz w:val="28"/>
           <w:szCs w:val="28"/>
         </w:rPr>
-        <w:t xml:space="preserve"> o_cr)</w:t>
+        <w:t xml:space="preserve"> </w:t>
+      </w:r>
+      <w:proofErr w:type="spellStart"/>
+      <w:r>
+        <w:rPr>
+          <w:rFonts w:ascii="Times New Roman" w:hAnsi="Times New Roman" w:cs="Times New Roman"/>
+          <w:sz w:val="28"/>
+          <w:szCs w:val="28"/>
+        </w:rPr>
+        <w:t>o_cr</w:t>
+      </w:r>
+      <w:proofErr w:type="spellEnd"/>
+      <w:r>
+        <w:rPr>
+          <w:rFonts w:ascii="Times New Roman" w:hAnsi="Times New Roman" w:cs="Times New Roman"/>
+          <w:sz w:val="28"/>
+          <w:szCs w:val="28"/>
+        </w:rPr>
+        <w:t>)</w:t>
       </w:r>
     </w:p>
     <w:p>
@@ -2001,7 +2179,7 @@
         </w:rPr>
         <w:t xml:space="preserve"> addition, </w:t>
       </w:r>
-      <w:commentRangeStart w:id="2"/>
+      <w:commentRangeStart w:id="1"/>
       <w:r>
         <w:rPr>
           <w:rFonts w:ascii="Times New Roman" w:hAnsi="Times New Roman" w:cs="Times New Roman"/>
@@ -2048,20 +2226,29 @@
           <w:sz w:val="28"/>
           <w:szCs w:val="28"/>
         </w:rPr>
-        <w:t xml:space="preserve"> appear first.</w:t>
-      </w:r>
-      <w:commentRangeEnd w:id="2"/>
+        <w:t xml:space="preserve"> </w:t>
+      </w:r>
+      <w:r>
+        <w:rPr>
+          <w:rFonts w:ascii="Times New Roman" w:hAnsi="Times New Roman" w:cs="Times New Roman"/>
+          <w:sz w:val="28"/>
+          <w:szCs w:val="28"/>
+        </w:rPr>
+        <w:lastRenderedPageBreak/>
+        <w:t>appear first.</w:t>
+      </w:r>
+      <w:commentRangeEnd w:id="1"/>
       <w:r>
         <w:rPr>
           <w:rStyle w:val="a9"/>
         </w:rPr>
-        <w:commentReference w:id="2"/>
+        <w:commentReference w:id="1"/>
       </w:r>
     </w:p>
     <w:p>
       <w:pPr>
         <w:rPr>
-          <w:rFonts w:ascii="Times New Roman" w:hAnsi="Times New Roman" w:cs="Times New Roman"/>
+          <w:rFonts w:ascii="Times New Roman" w:hAnsi="Times New Roman" w:cs="Times New Roman" w:hint="eastAsia"/>
           <w:sz w:val="28"/>
           <w:szCs w:val="28"/>
         </w:rPr>
@@ -2102,8 +2289,8 @@
 </file>
 
 <file path=word/comments.xml><?xml version="1.0" encoding="utf-8"?>
-<w:comments xmlns:wpc="http://schemas.microsoft.com/office/word/2010/wordprocessingCanvas" xmlns:cx="http://schemas.microsoft.com/office/drawing/2014/chartex" xmlns:mc="http://schemas.openxmlformats.org/markup-compatibility/2006" xmlns:o="urn:schemas-microsoft-com:office:office" xmlns:r="http://schemas.openxmlformats.org/officeDocument/2006/relationships" xmlns:m="http://schemas.openxmlformats.org/officeDocument/2006/math" xmlns:v="urn:schemas-microsoft-com:vml" xmlns:wp14="http://schemas.microsoft.com/office/word/2010/wordprocessingDrawing" xmlns:wp="http://schemas.openxmlformats.org/drawingml/2006/wordprocessingDrawing" xmlns:w10="urn:schemas-microsoft-com:office:word" xmlns:w="http://schemas.openxmlformats.org/wordprocessingml/2006/main" xmlns:w14="http://schemas.microsoft.com/office/word/2010/wordml" xmlns:w15="http://schemas.microsoft.com/office/word/2012/wordml" xmlns:w16se="http://schemas.microsoft.com/office/word/2015/wordml/symex" xmlns:wpg="http://schemas.microsoft.com/office/word/2010/wordprocessingGroup" xmlns:wpi="http://schemas.microsoft.com/office/word/2010/wordprocessingInk" xmlns:wne="http://schemas.microsoft.com/office/word/2006/wordml" xmlns:wps="http://schemas.microsoft.com/office/word/2010/wordprocessingShape" mc:Ignorable="w14 w15 w16se wp14">
-  <w:comment w:id="1" w:author="樟某某" w:date="2017-01-23T11:56:00Z" w:initials="樟某某">
+<w:comments xmlns:wpc="http://schemas.microsoft.com/office/word/2010/wordprocessingCanvas" xmlns:cx="http://schemas.microsoft.com/office/drawing/2014/chartex" xmlns:cx1="http://schemas.microsoft.com/office/drawing/2015/9/8/chartex" xmlns:cx2="http://schemas.microsoft.com/office/drawing/2015/10/21/chartex" xmlns:cx3="http://schemas.microsoft.com/office/drawing/2016/5/9/chartex" xmlns:cx4="http://schemas.microsoft.com/office/drawing/2016/5/10/chartex" xmlns:cx5="http://schemas.microsoft.com/office/drawing/2016/5/11/chartex" xmlns:mc="http://schemas.openxmlformats.org/markup-compatibility/2006" xmlns:o="urn:schemas-microsoft-com:office:office" xmlns:r="http://schemas.openxmlformats.org/officeDocument/2006/relationships" xmlns:m="http://schemas.openxmlformats.org/officeDocument/2006/math" xmlns:v="urn:schemas-microsoft-com:vml" xmlns:wp14="http://schemas.microsoft.com/office/word/2010/wordprocessingDrawing" xmlns:wp="http://schemas.openxmlformats.org/drawingml/2006/wordprocessingDrawing" xmlns:w10="urn:schemas-microsoft-com:office:word" xmlns:w="http://schemas.openxmlformats.org/wordprocessingml/2006/main" xmlns:w14="http://schemas.microsoft.com/office/word/2010/wordml" xmlns:w15="http://schemas.microsoft.com/office/word/2012/wordml" xmlns:w16se="http://schemas.microsoft.com/office/word/2015/wordml/symex" xmlns:wpg="http://schemas.microsoft.com/office/word/2010/wordprocessingGroup" xmlns:wpi="http://schemas.microsoft.com/office/word/2010/wordprocessingInk" xmlns:wne="http://schemas.microsoft.com/office/word/2006/wordml" xmlns:wps="http://schemas.microsoft.com/office/word/2010/wordprocessingShape" mc:Ignorable="w14 w15 w16se wp14">
+  <w:comment w:id="0" w:author="樟某某" w:date="2017-01-23T11:56:00Z" w:initials="樟某某">
     <w:p>
       <w:pPr>
         <w:pStyle w:val="aa"/>
@@ -2140,7 +2327,7 @@
       </w:r>
     </w:p>
   </w:comment>
-  <w:comment w:id="2" w:author="樟某某" w:date="2017-01-23T12:18:00Z" w:initials="樟某某">
+  <w:comment w:id="1" w:author="樟某某" w:date="2017-01-23T12:18:00Z" w:initials="樟某某">
     <w:p>
       <w:pPr>
         <w:pStyle w:val="aa"/>
@@ -2157,20 +2344,22 @@
         </w:rPr>
         <w:t>引用</w:t>
       </w:r>
+      <w:bookmarkStart w:id="2" w:name="_GoBack"/>
+      <w:bookmarkEnd w:id="2"/>
     </w:p>
   </w:comment>
 </w:comments>
 </file>
 
 <file path=word/commentsExtended.xml><?xml version="1.0" encoding="utf-8"?>
-<w15:commentsEx xmlns:wpc="http://schemas.microsoft.com/office/word/2010/wordprocessingCanvas" xmlns:cx="http://schemas.microsoft.com/office/drawing/2014/chartex" xmlns:mc="http://schemas.openxmlformats.org/markup-compatibility/2006" xmlns:o="urn:schemas-microsoft-com:office:office" xmlns:r="http://schemas.openxmlformats.org/officeDocument/2006/relationships" xmlns:m="http://schemas.openxmlformats.org/officeDocument/2006/math" xmlns:v="urn:schemas-microsoft-com:vml" xmlns:wp14="http://schemas.microsoft.com/office/word/2010/wordprocessingDrawing" xmlns:wp="http://schemas.openxmlformats.org/drawingml/2006/wordprocessingDrawing" xmlns:w10="urn:schemas-microsoft-com:office:word" xmlns:w="http://schemas.openxmlformats.org/wordprocessingml/2006/main" xmlns:w14="http://schemas.microsoft.com/office/word/2010/wordml" xmlns:w15="http://schemas.microsoft.com/office/word/2012/wordml" xmlns:w16se="http://schemas.microsoft.com/office/word/2015/wordml/symex" xmlns:wpg="http://schemas.microsoft.com/office/word/2010/wordprocessingGroup" xmlns:wpi="http://schemas.microsoft.com/office/word/2010/wordprocessingInk" xmlns:wne="http://schemas.microsoft.com/office/word/2006/wordml" xmlns:wps="http://schemas.microsoft.com/office/word/2010/wordprocessingShape" mc:Ignorable="w14 w15 w16se wp14">
+<w15:commentsEx xmlns:wpc="http://schemas.microsoft.com/office/word/2010/wordprocessingCanvas" xmlns:cx="http://schemas.microsoft.com/office/drawing/2014/chartex" xmlns:cx1="http://schemas.microsoft.com/office/drawing/2015/9/8/chartex" xmlns:cx2="http://schemas.microsoft.com/office/drawing/2015/10/21/chartex" xmlns:cx3="http://schemas.microsoft.com/office/drawing/2016/5/9/chartex" xmlns:cx4="http://schemas.microsoft.com/office/drawing/2016/5/10/chartex" xmlns:cx5="http://schemas.microsoft.com/office/drawing/2016/5/11/chartex" xmlns:mc="http://schemas.openxmlformats.org/markup-compatibility/2006" xmlns:o="urn:schemas-microsoft-com:office:office" xmlns:r="http://schemas.openxmlformats.org/officeDocument/2006/relationships" xmlns:m="http://schemas.openxmlformats.org/officeDocument/2006/math" xmlns:v="urn:schemas-microsoft-com:vml" xmlns:wp14="http://schemas.microsoft.com/office/word/2010/wordprocessingDrawing" xmlns:wp="http://schemas.openxmlformats.org/drawingml/2006/wordprocessingDrawing" xmlns:w10="urn:schemas-microsoft-com:office:word" xmlns:w="http://schemas.openxmlformats.org/wordprocessingml/2006/main" xmlns:w14="http://schemas.microsoft.com/office/word/2010/wordml" xmlns:w15="http://schemas.microsoft.com/office/word/2012/wordml" xmlns:w16se="http://schemas.microsoft.com/office/word/2015/wordml/symex" xmlns:wpg="http://schemas.microsoft.com/office/word/2010/wordprocessingGroup" xmlns:wpi="http://schemas.microsoft.com/office/word/2010/wordprocessingInk" xmlns:wne="http://schemas.microsoft.com/office/word/2006/wordml" xmlns:wps="http://schemas.microsoft.com/office/word/2010/wordprocessingShape" mc:Ignorable="w14 w15 w16se wp14">
   <w15:commentEx w15:paraId="6C077EA9" w15:done="0"/>
   <w15:commentEx w15:paraId="79E0C9C8" w15:done="0"/>
 </w15:commentsEx>
 </file>
 
 <file path=word/endnotes.xml><?xml version="1.0" encoding="utf-8"?>
-<w:endnotes xmlns:wpc="http://schemas.microsoft.com/office/word/2010/wordprocessingCanvas" xmlns:cx="http://schemas.microsoft.com/office/drawing/2014/chartex" xmlns:mc="http://schemas.openxmlformats.org/markup-compatibility/2006" xmlns:o="urn:schemas-microsoft-com:office:office" xmlns:r="http://schemas.openxmlformats.org/officeDocument/2006/relationships" xmlns:m="http://schemas.openxmlformats.org/officeDocument/2006/math" xmlns:v="urn:schemas-microsoft-com:vml" xmlns:wp14="http://schemas.microsoft.com/office/word/2010/wordprocessingDrawing" xmlns:wp="http://schemas.openxmlformats.org/drawingml/2006/wordprocessingDrawing" xmlns:w10="urn:schemas-microsoft-com:office:word" xmlns:w="http://schemas.openxmlformats.org/wordprocessingml/2006/main" xmlns:w14="http://schemas.microsoft.com/office/word/2010/wordml" xmlns:w15="http://schemas.microsoft.com/office/word/2012/wordml" xmlns:w16se="http://schemas.microsoft.com/office/word/2015/wordml/symex" xmlns:wpg="http://schemas.microsoft.com/office/word/2010/wordprocessingGroup" xmlns:wpi="http://schemas.microsoft.com/office/word/2010/wordprocessingInk" xmlns:wne="http://schemas.microsoft.com/office/word/2006/wordml" xmlns:wps="http://schemas.microsoft.com/office/word/2010/wordprocessingShape" mc:Ignorable="w14 w15 w16se wp14">
+<w:endnotes xmlns:wpc="http://schemas.microsoft.com/office/word/2010/wordprocessingCanvas" xmlns:cx="http://schemas.microsoft.com/office/drawing/2014/chartex" xmlns:cx1="http://schemas.microsoft.com/office/drawing/2015/9/8/chartex" xmlns:cx2="http://schemas.microsoft.com/office/drawing/2015/10/21/chartex" xmlns:cx3="http://schemas.microsoft.com/office/drawing/2016/5/9/chartex" xmlns:cx4="http://schemas.microsoft.com/office/drawing/2016/5/10/chartex" xmlns:cx5="http://schemas.microsoft.com/office/drawing/2016/5/11/chartex" xmlns:mc="http://schemas.openxmlformats.org/markup-compatibility/2006" xmlns:o="urn:schemas-microsoft-com:office:office" xmlns:r="http://schemas.openxmlformats.org/officeDocument/2006/relationships" xmlns:m="http://schemas.openxmlformats.org/officeDocument/2006/math" xmlns:v="urn:schemas-microsoft-com:vml" xmlns:wp14="http://schemas.microsoft.com/office/word/2010/wordprocessingDrawing" xmlns:wp="http://schemas.openxmlformats.org/drawingml/2006/wordprocessingDrawing" xmlns:w10="urn:schemas-microsoft-com:office:word" xmlns:w="http://schemas.openxmlformats.org/wordprocessingml/2006/main" xmlns:w14="http://schemas.microsoft.com/office/word/2010/wordml" xmlns:w15="http://schemas.microsoft.com/office/word/2012/wordml" xmlns:w16se="http://schemas.microsoft.com/office/word/2015/wordml/symex" xmlns:wpg="http://schemas.microsoft.com/office/word/2010/wordprocessingGroup" xmlns:wpi="http://schemas.microsoft.com/office/word/2010/wordprocessingInk" xmlns:wne="http://schemas.microsoft.com/office/word/2006/wordml" xmlns:wps="http://schemas.microsoft.com/office/word/2010/wordprocessingShape" mc:Ignorable="w14 w15 w16se wp14">
   <w:endnote w:type="separator" w:id="-1">
     <w:p>
       <w:r>
@@ -2189,7 +2378,7 @@
 </file>
 
 <file path=word/footnotes.xml><?xml version="1.0" encoding="utf-8"?>
-<w:footnotes xmlns:wpc="http://schemas.microsoft.com/office/word/2010/wordprocessingCanvas" xmlns:cx="http://schemas.microsoft.com/office/drawing/2014/chartex" xmlns:mc="http://schemas.openxmlformats.org/markup-compatibility/2006" xmlns:o="urn:schemas-microsoft-com:office:office" xmlns:r="http://schemas.openxmlformats.org/officeDocument/2006/relationships" xmlns:m="http://schemas.openxmlformats.org/officeDocument/2006/math" xmlns:v="urn:schemas-microsoft-com:vml" xmlns:wp14="http://schemas.microsoft.com/office/word/2010/wordprocessingDrawing" xmlns:wp="http://schemas.openxmlformats.org/drawingml/2006/wordprocessingDrawing" xmlns:w10="urn:schemas-microsoft-com:office:word" xmlns:w="http://schemas.openxmlformats.org/wordprocessingml/2006/main" xmlns:w14="http://schemas.microsoft.com/office/word/2010/wordml" xmlns:w15="http://schemas.microsoft.com/office/word/2012/wordml" xmlns:w16se="http://schemas.microsoft.com/office/word/2015/wordml/symex" xmlns:wpg="http://schemas.microsoft.com/office/word/2010/wordprocessingGroup" xmlns:wpi="http://schemas.microsoft.com/office/word/2010/wordprocessingInk" xmlns:wne="http://schemas.microsoft.com/office/word/2006/wordml" xmlns:wps="http://schemas.microsoft.com/office/word/2010/wordprocessingShape" mc:Ignorable="w14 w15 w16se wp14">
+<w:footnotes xmlns:wpc="http://schemas.microsoft.com/office/word/2010/wordprocessingCanvas" xmlns:cx="http://schemas.microsoft.com/office/drawing/2014/chartex" xmlns:cx1="http://schemas.microsoft.com/office/drawing/2015/9/8/chartex" xmlns:cx2="http://schemas.microsoft.com/office/drawing/2015/10/21/chartex" xmlns:cx3="http://schemas.microsoft.com/office/drawing/2016/5/9/chartex" xmlns:cx4="http://schemas.microsoft.com/office/drawing/2016/5/10/chartex" xmlns:cx5="http://schemas.microsoft.com/office/drawing/2016/5/11/chartex" xmlns:mc="http://schemas.openxmlformats.org/markup-compatibility/2006" xmlns:o="urn:schemas-microsoft-com:office:office" xmlns:r="http://schemas.openxmlformats.org/officeDocument/2006/relationships" xmlns:m="http://schemas.openxmlformats.org/officeDocument/2006/math" xmlns:v="urn:schemas-microsoft-com:vml" xmlns:wp14="http://schemas.microsoft.com/office/word/2010/wordprocessingDrawing" xmlns:wp="http://schemas.openxmlformats.org/drawingml/2006/wordprocessingDrawing" xmlns:w10="urn:schemas-microsoft-com:office:word" xmlns:w="http://schemas.openxmlformats.org/wordprocessingml/2006/main" xmlns:w14="http://schemas.microsoft.com/office/word/2010/wordml" xmlns:w15="http://schemas.microsoft.com/office/word/2012/wordml" xmlns:w16se="http://schemas.microsoft.com/office/word/2015/wordml/symex" xmlns:wpg="http://schemas.microsoft.com/office/word/2010/wordprocessingGroup" xmlns:wpi="http://schemas.microsoft.com/office/word/2010/wordprocessingInk" xmlns:wne="http://schemas.microsoft.com/office/word/2006/wordml" xmlns:wps="http://schemas.microsoft.com/office/word/2010/wordprocessingShape" mc:Ignorable="w14 w15 w16se wp14">
   <w:footnote w:type="separator" w:id="-1">
     <w:p>
       <w:r>
@@ -2208,7 +2397,7 @@
 </file>
 
 <file path=word/numbering.xml><?xml version="1.0" encoding="utf-8"?>
-<w:numbering xmlns:wpc="http://schemas.microsoft.com/office/word/2010/wordprocessingCanvas" xmlns:cx="http://schemas.microsoft.com/office/drawing/2014/chartex" xmlns:mc="http://schemas.openxmlformats.org/markup-compatibility/2006" xmlns:o="urn:schemas-microsoft-com:office:office" xmlns:r="http://schemas.openxmlformats.org/officeDocument/2006/relationships" xmlns:m="http://schemas.openxmlformats.org/officeDocument/2006/math" xmlns:v="urn:schemas-microsoft-com:vml" xmlns:wp14="http://schemas.microsoft.com/office/word/2010/wordprocessingDrawing" xmlns:wp="http://schemas.openxmlformats.org/drawingml/2006/wordprocessingDrawing" xmlns:w10="urn:schemas-microsoft-com:office:word" xmlns:w="http://schemas.openxmlformats.org/wordprocessingml/2006/main" xmlns:w14="http://schemas.microsoft.com/office/word/2010/wordml" xmlns:w15="http://schemas.microsoft.com/office/word/2012/wordml" xmlns:w16se="http://schemas.microsoft.com/office/word/2015/wordml/symex" xmlns:wpg="http://schemas.microsoft.com/office/word/2010/wordprocessingGroup" xmlns:wpi="http://schemas.microsoft.com/office/word/2010/wordprocessingInk" xmlns:wne="http://schemas.microsoft.com/office/word/2006/wordml" xmlns:wps="http://schemas.microsoft.com/office/word/2010/wordprocessingShape" mc:Ignorable="w14 w15 w16se wp14">
+<w:numbering xmlns:wpc="http://schemas.microsoft.com/office/word/2010/wordprocessingCanvas" xmlns:cx="http://schemas.microsoft.com/office/drawing/2014/chartex" xmlns:cx1="http://schemas.microsoft.com/office/drawing/2015/9/8/chartex" xmlns:cx2="http://schemas.microsoft.com/office/drawing/2015/10/21/chartex" xmlns:cx3="http://schemas.microsoft.com/office/drawing/2016/5/9/chartex" xmlns:cx4="http://schemas.microsoft.com/office/drawing/2016/5/10/chartex" xmlns:cx5="http://schemas.microsoft.com/office/drawing/2016/5/11/chartex" xmlns:mc="http://schemas.openxmlformats.org/markup-compatibility/2006" xmlns:o="urn:schemas-microsoft-com:office:office" xmlns:r="http://schemas.openxmlformats.org/officeDocument/2006/relationships" xmlns:m="http://schemas.openxmlformats.org/officeDocument/2006/math" xmlns:v="urn:schemas-microsoft-com:vml" xmlns:wp14="http://schemas.microsoft.com/office/word/2010/wordprocessingDrawing" xmlns:wp="http://schemas.openxmlformats.org/drawingml/2006/wordprocessingDrawing" xmlns:w10="urn:schemas-microsoft-com:office:word" xmlns:w="http://schemas.openxmlformats.org/wordprocessingml/2006/main" xmlns:w14="http://schemas.microsoft.com/office/word/2010/wordml" xmlns:w15="http://schemas.microsoft.com/office/word/2012/wordml" xmlns:w16se="http://schemas.microsoft.com/office/word/2015/wordml/symex" xmlns:wpg="http://schemas.microsoft.com/office/word/2010/wordprocessingGroup" xmlns:wpi="http://schemas.microsoft.com/office/word/2010/wordprocessingInk" xmlns:wne="http://schemas.microsoft.com/office/word/2006/wordml" xmlns:wps="http://schemas.microsoft.com/office/word/2010/wordprocessingShape" mc:Ignorable="w14 w15 w16se wp14">
   <w:abstractNum w:abstractNumId="0" w15:restartNumberingAfterBreak="0">
     <w:nsid w:val="14ED7E62"/>
     <w:multiLevelType w:val="hybridMultilevel"/>
@@ -2677,7 +2866,7 @@
 </file>
 
 <file path=word/people.xml><?xml version="1.0" encoding="utf-8"?>
-<w15:people xmlns:wpc="http://schemas.microsoft.com/office/word/2010/wordprocessingCanvas" xmlns:cx="http://schemas.microsoft.com/office/drawing/2014/chartex" xmlns:mc="http://schemas.openxmlformats.org/markup-compatibility/2006" xmlns:o="urn:schemas-microsoft-com:office:office" xmlns:r="http://schemas.openxmlformats.org/officeDocument/2006/relationships" xmlns:m="http://schemas.openxmlformats.org/officeDocument/2006/math" xmlns:v="urn:schemas-microsoft-com:vml" xmlns:wp14="http://schemas.microsoft.com/office/word/2010/wordprocessingDrawing" xmlns:wp="http://schemas.openxmlformats.org/drawingml/2006/wordprocessingDrawing" xmlns:w10="urn:schemas-microsoft-com:office:word" xmlns:w="http://schemas.openxmlformats.org/wordprocessingml/2006/main" xmlns:w14="http://schemas.microsoft.com/office/word/2010/wordml" xmlns:w15="http://schemas.microsoft.com/office/word/2012/wordml" xmlns:w16se="http://schemas.microsoft.com/office/word/2015/wordml/symex" xmlns:wpg="http://schemas.microsoft.com/office/word/2010/wordprocessingGroup" xmlns:wpi="http://schemas.microsoft.com/office/word/2010/wordprocessingInk" xmlns:wne="http://schemas.microsoft.com/office/word/2006/wordml" xmlns:wps="http://schemas.microsoft.com/office/word/2010/wordprocessingShape" mc:Ignorable="w14 w15 w16se wp14">
+<w15:people xmlns:wpc="http://schemas.microsoft.com/office/word/2010/wordprocessingCanvas" xmlns:cx="http://schemas.microsoft.com/office/drawing/2014/chartex" xmlns:cx1="http://schemas.microsoft.com/office/drawing/2015/9/8/chartex" xmlns:cx2="http://schemas.microsoft.com/office/drawing/2015/10/21/chartex" xmlns:cx3="http://schemas.microsoft.com/office/drawing/2016/5/9/chartex" xmlns:cx4="http://schemas.microsoft.com/office/drawing/2016/5/10/chartex" xmlns:cx5="http://schemas.microsoft.com/office/drawing/2016/5/11/chartex" xmlns:mc="http://schemas.openxmlformats.org/markup-compatibility/2006" xmlns:o="urn:schemas-microsoft-com:office:office" xmlns:r="http://schemas.openxmlformats.org/officeDocument/2006/relationships" xmlns:m="http://schemas.openxmlformats.org/officeDocument/2006/math" xmlns:v="urn:schemas-microsoft-com:vml" xmlns:wp14="http://schemas.microsoft.com/office/word/2010/wordprocessingDrawing" xmlns:wp="http://schemas.openxmlformats.org/drawingml/2006/wordprocessingDrawing" xmlns:w10="urn:schemas-microsoft-com:office:word" xmlns:w="http://schemas.openxmlformats.org/wordprocessingml/2006/main" xmlns:w14="http://schemas.microsoft.com/office/word/2010/wordml" xmlns:w15="http://schemas.microsoft.com/office/word/2012/wordml" xmlns:w16se="http://schemas.microsoft.com/office/word/2015/wordml/symex" xmlns:wpg="http://schemas.microsoft.com/office/word/2010/wordprocessingGroup" xmlns:wpi="http://schemas.microsoft.com/office/word/2010/wordprocessingInk" xmlns:wne="http://schemas.microsoft.com/office/word/2006/wordml" xmlns:wps="http://schemas.microsoft.com/office/word/2010/wordprocessingShape" mc:Ignorable="w14 w15 w16se wp14">
   <w15:person w15:author="樟某某">
     <w15:presenceInfo w15:providerId="Windows Live" w15:userId="8a30d596011587b7"/>
   </w15:person>
@@ -2698,7 +2887,7 @@
     </w:rPrDefault>
     <w:pPrDefault/>
   </w:docDefaults>
-  <w:latentStyles w:defLockedState="0" w:defUIPriority="99" w:defSemiHidden="0" w:defUnhideWhenUsed="0" w:defQFormat="0" w:count="371">
+  <w:latentStyles w:defLockedState="0" w:defUIPriority="99" w:defSemiHidden="0" w:defUnhideWhenUsed="0" w:defQFormat="0" w:count="374">
     <w:lsdException w:name="Normal" w:uiPriority="0" w:qFormat="1"/>
     <w:lsdException w:name="heading 1" w:uiPriority="9" w:qFormat="1"/>
     <w:lsdException w:name="heading 2" w:semiHidden="1" w:uiPriority="9" w:unhideWhenUsed="1" w:qFormat="1"/>
@@ -3070,6 +3259,9 @@
     <w:lsdException w:name="List Table 5 Dark Accent 6" w:uiPriority="50"/>
     <w:lsdException w:name="List Table 6 Colorful Accent 6" w:uiPriority="51"/>
     <w:lsdException w:name="List Table 7 Colorful Accent 6" w:uiPriority="52"/>
+    <w:lsdException w:name="Mention" w:semiHidden="1" w:unhideWhenUsed="1"/>
+    <w:lsdException w:name="Smart Hyperlink" w:semiHidden="1" w:unhideWhenUsed="1"/>
+    <w:lsdException w:name="Hashtag" w:semiHidden="1" w:unhideWhenUsed="1"/>
   </w:latentStyles>
   <w:style w:type="paragraph" w:default="1" w:styleId="a">
     <w:name w:val="Normal"/>

</xml_diff>

<commit_message>
add q-o figure to doc and fig file
</commit_message>
<xml_diff>
--- a/several sections of our article/Merging pattern.docx
+++ b/several sections of our article/Merging pattern.docx
@@ -1,6 +1,6 @@
 
 <file path=word/document.xml><?xml version="1.0" encoding="utf-8"?>
-<w:document xmlns:wpc="http://schemas.microsoft.com/office/word/2010/wordprocessingCanvas" xmlns:cx="http://schemas.microsoft.com/office/drawing/2014/chartex" xmlns:cx1="http://schemas.microsoft.com/office/drawing/2015/9/8/chartex" xmlns:cx2="http://schemas.microsoft.com/office/drawing/2015/10/21/chartex" xmlns:cx3="http://schemas.microsoft.com/office/drawing/2016/5/9/chartex" xmlns:cx4="http://schemas.microsoft.com/office/drawing/2016/5/10/chartex" xmlns:cx5="http://schemas.microsoft.com/office/drawing/2016/5/11/chartex" xmlns:mc="http://schemas.openxmlformats.org/markup-compatibility/2006" xmlns:o="urn:schemas-microsoft-com:office:office" xmlns:r="http://schemas.openxmlformats.org/officeDocument/2006/relationships" xmlns:m="http://schemas.openxmlformats.org/officeDocument/2006/math" xmlns:v="urn:schemas-microsoft-com:vml" xmlns:wp14="http://schemas.microsoft.com/office/word/2010/wordprocessingDrawing" xmlns:wp="http://schemas.openxmlformats.org/drawingml/2006/wordprocessingDrawing" xmlns:w10="urn:schemas-microsoft-com:office:word" xmlns:w="http://schemas.openxmlformats.org/wordprocessingml/2006/main" xmlns:w14="http://schemas.microsoft.com/office/word/2010/wordml" xmlns:w15="http://schemas.microsoft.com/office/word/2012/wordml" xmlns:w16se="http://schemas.microsoft.com/office/word/2015/wordml/symex" xmlns:wpg="http://schemas.microsoft.com/office/word/2010/wordprocessingGroup" xmlns:wpi="http://schemas.microsoft.com/office/word/2010/wordprocessingInk" xmlns:wne="http://schemas.microsoft.com/office/word/2006/wordml" xmlns:wps="http://schemas.microsoft.com/office/word/2010/wordprocessingShape" mc:Ignorable="w14 w15 w16se wp14">
+<w:document xmlns:wpc="http://schemas.microsoft.com/office/word/2010/wordprocessingCanvas" xmlns:cx="http://schemas.microsoft.com/office/drawing/2014/chartex" xmlns:mc="http://schemas.openxmlformats.org/markup-compatibility/2006" xmlns:o="urn:schemas-microsoft-com:office:office" xmlns:r="http://schemas.openxmlformats.org/officeDocument/2006/relationships" xmlns:m="http://schemas.openxmlformats.org/officeDocument/2006/math" xmlns:v="urn:schemas-microsoft-com:vml" xmlns:wp14="http://schemas.microsoft.com/office/word/2010/wordprocessingDrawing" xmlns:wp="http://schemas.openxmlformats.org/drawingml/2006/wordprocessingDrawing" xmlns:w10="urn:schemas-microsoft-com:office:word" xmlns:w="http://schemas.openxmlformats.org/wordprocessingml/2006/main" xmlns:w14="http://schemas.microsoft.com/office/word/2010/wordml" xmlns:w15="http://schemas.microsoft.com/office/word/2012/wordml" xmlns:w16se="http://schemas.microsoft.com/office/word/2015/wordml/symex" xmlns:wpg="http://schemas.microsoft.com/office/word/2010/wordprocessingGroup" xmlns:wpi="http://schemas.microsoft.com/office/word/2010/wordprocessingInk" xmlns:wne="http://schemas.microsoft.com/office/word/2006/wordml" xmlns:wps="http://schemas.microsoft.com/office/word/2010/wordprocessingShape" mc:Ignorable="w14 w15 w16se wp14">
   <w:body>
     <w:p>
       <w:pPr>
@@ -120,18 +120,8 @@
           <w:sz w:val="28"/>
           <w:szCs w:val="28"/>
         </w:rPr>
-        <w:t xml:space="preserve">M. </w:t>
-      </w:r>
-      <w:proofErr w:type="spellStart"/>
-      <w:r>
-        <w:rPr>
-          <w:rFonts w:ascii="Times New Roman" w:hAnsi="Times New Roman" w:cs="Times New Roman"/>
-          <w:sz w:val="28"/>
-          <w:szCs w:val="28"/>
-        </w:rPr>
-        <w:t>Papageorgiou</w:t>
-      </w:r>
-      <w:proofErr w:type="spellEnd"/>
+        <w:t>M. Papageorgiou</w:t>
+      </w:r>
       <w:r>
         <w:rPr>
           <w:rFonts w:ascii="Times New Roman" w:hAnsi="Times New Roman" w:cs="Times New Roman"/>
@@ -597,33 +587,81 @@
       </w:pPr>
       <w:r>
         <w:rPr>
-          <w:rFonts w:ascii="Times New Roman" w:hAnsi="Times New Roman" w:cs="Times New Roman" w:hint="eastAsia"/>
-          <w:sz w:val="28"/>
-          <w:szCs w:val="28"/>
-        </w:rPr>
-        <w:t>插入我们做的图</w:t>
+          <w:rFonts w:ascii="Times New Roman" w:hAnsi="Times New Roman" w:cs="Times New Roman"/>
+          <w:noProof/>
+          <w:sz w:val="28"/>
+          <w:szCs w:val="28"/>
+        </w:rPr>
+        <w:drawing>
+          <wp:inline distT="0" distB="0" distL="0" distR="0" wp14:anchorId="7E51A039" wp14:editId="4BD7E755">
+            <wp:extent cx="6347460" cy="4975860"/>
+            <wp:effectExtent l="0" t="0" r="0" b="0"/>
+            <wp:docPr id="3" name="图片 3" descr="C:\Users\codesoldier\Desktop\q-o.png"/>
+            <wp:cNvGraphicFramePr>
+              <a:graphicFrameLocks xmlns:a="http://schemas.openxmlformats.org/drawingml/2006/main" noChangeAspect="1"/>
+            </wp:cNvGraphicFramePr>
+            <a:graphic xmlns:a="http://schemas.openxmlformats.org/drawingml/2006/main">
+              <a:graphicData uri="http://schemas.openxmlformats.org/drawingml/2006/picture">
+                <pic:pic xmlns:pic="http://schemas.openxmlformats.org/drawingml/2006/picture">
+                  <pic:nvPicPr>
+                    <pic:cNvPr id="0" name="Picture 1" descr="C:\Users\codesoldier\Desktop\q-o.png"/>
+                    <pic:cNvPicPr>
+                      <a:picLocks noChangeAspect="1" noChangeArrowheads="1"/>
+                    </pic:cNvPicPr>
+                  </pic:nvPicPr>
+                  <pic:blipFill>
+                    <a:blip r:embed="rId8">
+                      <a:extLst>
+                        <a:ext uri="{28A0092B-C50C-407E-A947-70E740481C1C}">
+                          <a14:useLocalDpi xmlns:a14="http://schemas.microsoft.com/office/drawing/2010/main" val="0"/>
+                        </a:ext>
+                      </a:extLst>
+                    </a:blip>
+                    <a:srcRect/>
+                    <a:stretch>
+                      <a:fillRect/>
+                    </a:stretch>
+                  </pic:blipFill>
+                  <pic:spPr bwMode="auto">
+                    <a:xfrm>
+                      <a:off x="0" y="0"/>
+                      <a:ext cx="6347460" cy="4975860"/>
+                    </a:xfrm>
+                    <a:prstGeom prst="rect">
+                      <a:avLst/>
+                    </a:prstGeom>
+                    <a:noFill/>
+                    <a:ln>
+                      <a:noFill/>
+                    </a:ln>
+                  </pic:spPr>
+                </pic:pic>
+              </a:graphicData>
+            </a:graphic>
+          </wp:inline>
+        </w:drawing>
+      </w:r>
+      <w:r>
+        <w:rPr>
+          <w:rFonts w:ascii="Times New Roman" w:hAnsi="Times New Roman" w:cs="Times New Roman"/>
+          <w:sz w:val="28"/>
+          <w:szCs w:val="28"/>
+        </w:rPr>
+        <w:t xml:space="preserve"> </w:t>
+      </w:r>
+      <w:bookmarkStart w:id="0" w:name="_GoBack"/>
+      <w:bookmarkEnd w:id="0"/>
+      <w:r>
+        <w:rPr>
+          <w:rFonts w:ascii="Times New Roman" w:hAnsi="Times New Roman" w:cs="Times New Roman"/>
+          <w:sz w:val="28"/>
+          <w:szCs w:val="28"/>
+        </w:rPr>
+        <w:t>Figure 2.</w:t>
       </w:r>
     </w:p>
     <w:p>
       <w:pPr>
-        <w:jc w:val="center"/>
-        <w:rPr>
-          <w:rFonts w:ascii="Times New Roman" w:hAnsi="Times New Roman" w:cs="Times New Roman" w:hint="eastAsia"/>
-          <w:sz w:val="28"/>
-          <w:szCs w:val="28"/>
-        </w:rPr>
-      </w:pPr>
-      <w:r>
-        <w:rPr>
-          <w:rFonts w:ascii="Times New Roman" w:hAnsi="Times New Roman" w:cs="Times New Roman"/>
-          <w:sz w:val="28"/>
-          <w:szCs w:val="28"/>
-        </w:rPr>
-        <w:t>Figure 2.</w:t>
-      </w:r>
-    </w:p>
-    <w:p>
-      <w:pPr>
         <w:rPr>
           <w:rFonts w:ascii="Times New Roman" w:hAnsi="Times New Roman" w:cs="Times New Roman"/>
           <w:bCs/>
@@ -691,25 +729,7 @@
           <w:sz w:val="28"/>
           <w:szCs w:val="28"/>
         </w:rPr>
-        <w:t xml:space="preserve">(%), while Y-axis </w:t>
-      </w:r>
-      <w:r>
-        <w:rPr>
-          <w:rFonts w:ascii="Times New Roman" w:hAnsi="Times New Roman" w:cs="Times New Roman"/>
-          <w:bCs/>
-          <w:sz w:val="28"/>
-          <w:szCs w:val="28"/>
-        </w:rPr>
-        <w:t>represents</w:t>
-      </w:r>
-      <w:r>
-        <w:rPr>
-          <w:rFonts w:ascii="Times New Roman" w:hAnsi="Times New Roman" w:cs="Times New Roman"/>
-          <w:bCs/>
-          <w:sz w:val="28"/>
-          <w:szCs w:val="28"/>
-        </w:rPr>
-        <w:t xml:space="preserve"> the exit flow</w:t>
+        <w:t>(%), while Y-axis represents the exit flow</w:t>
       </w:r>
       <w:r>
         <w:rPr>
@@ -719,20 +739,8 @@
           <w:sz w:val="28"/>
           <w:szCs w:val="28"/>
         </w:rPr>
-        <w:t xml:space="preserve"> </w:t>
-      </w:r>
-      <w:proofErr w:type="spellStart"/>
-      <w:r>
-        <w:rPr>
-          <w:rFonts w:ascii="Times New Roman" w:hAnsi="Times New Roman" w:cs="Times New Roman"/>
-          <w:bCs/>
-          <w:i/>
-          <w:sz w:val="28"/>
-          <w:szCs w:val="28"/>
-        </w:rPr>
-        <w:t>q_out</w:t>
-      </w:r>
-      <w:proofErr w:type="spellEnd"/>
+        <w:t xml:space="preserve"> q_out</w:t>
+      </w:r>
       <w:r>
         <w:rPr>
           <w:rFonts w:ascii="Times New Roman" w:hAnsi="Times New Roman" w:cs="Times New Roman"/>
@@ -791,16 +799,7 @@
           <w:sz w:val="28"/>
           <w:szCs w:val="28"/>
         </w:rPr>
-        <w:t xml:space="preserve"> </w:t>
-      </w:r>
-      <w:r>
-        <w:rPr>
-          <w:rFonts w:ascii="Times New Roman" w:hAnsi="Times New Roman" w:cs="Times New Roman"/>
-          <w:i/>
-          <w:sz w:val="28"/>
-          <w:szCs w:val="28"/>
-        </w:rPr>
-        <w:t>o</w:t>
+        <w:t xml:space="preserve"> o</w:t>
       </w:r>
       <w:r>
         <w:rPr>
@@ -897,17 +896,7 @@
           <w:sz w:val="28"/>
           <w:szCs w:val="28"/>
         </w:rPr>
-        <w:t xml:space="preserve"> </w:t>
-      </w:r>
-      <w:proofErr w:type="spellStart"/>
-      <w:r>
-        <w:rPr>
-          <w:rFonts w:ascii="Times New Roman" w:hAnsi="Times New Roman" w:cs="Times New Roman"/>
-          <w:i/>
-          <w:sz w:val="28"/>
-          <w:szCs w:val="28"/>
-        </w:rPr>
-        <w:t>q</w:t>
+        <w:t xml:space="preserve"> q</w:t>
       </w:r>
       <w:r>
         <w:rPr>
@@ -927,7 +916,6 @@
         </w:rPr>
         <w:t>out</w:t>
       </w:r>
-      <w:proofErr w:type="spellEnd"/>
       <w:r>
         <w:rPr>
           <w:rFonts w:ascii="Times New Roman" w:hAnsi="Times New Roman" w:cs="Times New Roman"/>
@@ -967,9 +955,41 @@
           <w:sz w:val="28"/>
           <w:szCs w:val="28"/>
         </w:rPr>
-        <w:t xml:space="preserve"> </w:t>
-      </w:r>
-      <w:proofErr w:type="spellStart"/>
+        <w:t xml:space="preserve"> o_cr</w:t>
+      </w:r>
+      <w:r>
+        <w:rPr>
+          <w:rFonts w:ascii="Times New Roman" w:hAnsi="Times New Roman" w:cs="Times New Roman"/>
+          <w:sz w:val="28"/>
+          <w:szCs w:val="28"/>
+        </w:rPr>
+        <w:t xml:space="preserve">, the </w:t>
+      </w:r>
+      <w:r>
+        <w:rPr>
+          <w:rFonts w:ascii="Times New Roman" w:hAnsi="Times New Roman" w:cs="Times New Roman"/>
+          <w:sz w:val="28"/>
+          <w:szCs w:val="28"/>
+        </w:rPr>
+        <w:t xml:space="preserve">exit flow reaches </w:t>
+      </w:r>
+      <w:r>
+        <w:rPr>
+          <w:rFonts w:ascii="Times New Roman" w:hAnsi="Times New Roman" w:cs="Times New Roman"/>
+          <w:sz w:val="28"/>
+          <w:szCs w:val="28"/>
+        </w:rPr>
+        <w:lastRenderedPageBreak/>
+        <w:t>the</w:t>
+      </w:r>
+      <w:r>
+        <w:rPr>
+          <w:rFonts w:ascii="Times New Roman" w:hAnsi="Times New Roman" w:cs="Times New Roman"/>
+          <w:sz w:val="28"/>
+          <w:szCs w:val="28"/>
+        </w:rPr>
+        <w:t xml:space="preserve"> capacity </w:t>
+      </w:r>
       <w:r>
         <w:rPr>
           <w:rFonts w:ascii="Times New Roman" w:hAnsi="Times New Roman" w:cs="Times New Roman"/>
@@ -977,44 +997,8 @@
           <w:sz w:val="28"/>
           <w:szCs w:val="28"/>
         </w:rPr>
-        <w:t>o_cr</w:t>
-      </w:r>
-      <w:proofErr w:type="spellEnd"/>
-      <w:r>
-        <w:rPr>
-          <w:rFonts w:ascii="Times New Roman" w:hAnsi="Times New Roman" w:cs="Times New Roman"/>
-          <w:sz w:val="28"/>
-          <w:szCs w:val="28"/>
-        </w:rPr>
-        <w:t xml:space="preserve">, the </w:t>
-      </w:r>
-      <w:r>
-        <w:rPr>
-          <w:rFonts w:ascii="Times New Roman" w:hAnsi="Times New Roman" w:cs="Times New Roman"/>
-          <w:sz w:val="28"/>
-          <w:szCs w:val="28"/>
-        </w:rPr>
-        <w:t>exit flow reaches the</w:t>
-      </w:r>
-      <w:r>
-        <w:rPr>
-          <w:rFonts w:ascii="Times New Roman" w:hAnsi="Times New Roman" w:cs="Times New Roman"/>
-          <w:sz w:val="28"/>
-          <w:szCs w:val="28"/>
-        </w:rPr>
-        <w:t xml:space="preserve"> capacity </w:t>
-      </w:r>
-      <w:proofErr w:type="spellStart"/>
-      <w:r>
-        <w:rPr>
-          <w:rFonts w:ascii="Times New Roman" w:hAnsi="Times New Roman" w:cs="Times New Roman"/>
-          <w:i/>
-          <w:sz w:val="28"/>
-          <w:szCs w:val="28"/>
-        </w:rPr>
         <w:t>q_cap</w:t>
       </w:r>
-      <w:proofErr w:type="spellEnd"/>
       <w:r>
         <w:rPr>
           <w:rFonts w:ascii="Times New Roman" w:hAnsi="Times New Roman" w:cs="Times New Roman" w:hint="eastAsia"/>
@@ -1063,7 +1047,6 @@
         </w:rPr>
         <w:t xml:space="preserve"> increases beyond </w:t>
       </w:r>
-      <w:proofErr w:type="spellStart"/>
       <w:r>
         <w:rPr>
           <w:rFonts w:ascii="Times New Roman" w:hAnsi="Times New Roman" w:cs="Times New Roman"/>
@@ -1073,7 +1056,6 @@
         </w:rPr>
         <w:t>o_cr</w:t>
       </w:r>
-      <w:proofErr w:type="spellEnd"/>
       <w:r>
         <w:rPr>
           <w:rFonts w:ascii="Times New Roman" w:hAnsi="Times New Roman" w:cs="Times New Roman"/>
@@ -1110,7 +1092,7 @@
     <w:p>
       <w:pPr>
         <w:rPr>
-          <w:rFonts w:ascii="Times New Roman" w:hAnsi="Times New Roman" w:cs="Times New Roman" w:hint="eastAsia"/>
+          <w:rFonts w:ascii="Times New Roman" w:hAnsi="Times New Roman" w:cs="Times New Roman"/>
           <w:sz w:val="28"/>
           <w:szCs w:val="28"/>
         </w:rPr>
@@ -1213,33 +1195,15 @@
           <w:sz w:val="28"/>
           <w:szCs w:val="28"/>
         </w:rPr>
-        <w:t xml:space="preserve"> </w:t>
-      </w:r>
-      <w:proofErr w:type="spellStart"/>
-      <w:r>
-        <w:rPr>
-          <w:rFonts w:ascii="Times New Roman" w:hAnsi="Times New Roman" w:cs="Times New Roman" w:hint="eastAsia"/>
-          <w:sz w:val="28"/>
-          <w:szCs w:val="28"/>
-        </w:rPr>
-        <w:t>o</w:t>
-      </w:r>
-      <w:r>
-        <w:rPr>
-          <w:rFonts w:ascii="Times New Roman" w:hAnsi="Times New Roman" w:cs="Times New Roman"/>
-          <w:sz w:val="28"/>
-          <w:szCs w:val="28"/>
-        </w:rPr>
-        <w:t>_cr</w:t>
-      </w:r>
-      <w:proofErr w:type="spellEnd"/>
-      <w:r>
-        <w:rPr>
-          <w:rFonts w:ascii="Times New Roman" w:hAnsi="Times New Roman" w:cs="Times New Roman"/>
-          <w:sz w:val="28"/>
-          <w:szCs w:val="28"/>
-        </w:rPr>
-        <w:t xml:space="preserve"> by controlling the merging pattern with the assistant of a control algorithm and feedback.</w:t>
+        <w:t xml:space="preserve"> o</w:t>
+      </w:r>
+      <w:r>
+        <w:rPr>
+          <w:rFonts w:ascii="Times New Roman" w:hAnsi="Times New Roman" w:cs="Times New Roman"/>
+          <w:sz w:val="28"/>
+          <w:szCs w:val="28"/>
+        </w:rPr>
+        <w:t>_cr by controlling the merging pattern with the assistant of a control algorithm and feedback.</w:t>
       </w:r>
       <w:r>
         <w:rPr>
@@ -1287,25 +1251,7 @@
           <w:sz w:val="28"/>
           <w:szCs w:val="28"/>
         </w:rPr>
-        <w:t xml:space="preserve">. </w:t>
-      </w:r>
-      <w:proofErr w:type="gramStart"/>
-      <w:r>
-        <w:rPr>
-          <w:rFonts w:ascii="Times New Roman" w:hAnsi="Times New Roman" w:cs="Times New Roman"/>
-          <w:sz w:val="28"/>
-          <w:szCs w:val="28"/>
-        </w:rPr>
-        <w:t>As a result</w:t>
-      </w:r>
-      <w:proofErr w:type="gramEnd"/>
-      <w:r>
-        <w:rPr>
-          <w:rFonts w:ascii="Times New Roman" w:hAnsi="Times New Roman" w:cs="Times New Roman"/>
-          <w:sz w:val="28"/>
-          <w:szCs w:val="28"/>
-        </w:rPr>
-        <w:t>, our goal to model this design.</w:t>
+        <w:t>. As a result, our goal to model this design.</w:t>
       </w:r>
     </w:p>
     <w:p>
@@ -1350,7 +1296,6 @@
           <w:sz w:val="28"/>
           <w:szCs w:val="28"/>
         </w:rPr>
-        <w:lastRenderedPageBreak/>
         <w:t xml:space="preserve">We </w:t>
       </w:r>
       <w:r>
@@ -1376,43 +1321,7 @@
           <w:sz w:val="28"/>
           <w:szCs w:val="28"/>
         </w:rPr>
-        <w:t>(</w:t>
-      </w:r>
-      <w:r>
-        <w:rPr>
-          <w:rFonts w:ascii="Times New Roman" w:hAnsi="Times New Roman" w:cs="Times New Roman"/>
-          <w:i/>
-          <w:sz w:val="28"/>
-          <w:szCs w:val="28"/>
-        </w:rPr>
-        <w:t>Real-time merging traffic control with applications</w:t>
-      </w:r>
-      <w:r>
-        <w:rPr>
-          <w:rFonts w:ascii="Times New Roman" w:hAnsi="Times New Roman" w:cs="Times New Roman"/>
-          <w:i/>
-          <w:sz w:val="28"/>
-          <w:szCs w:val="28"/>
-        </w:rPr>
-        <w:t xml:space="preserve"> </w:t>
-      </w:r>
-      <w:r>
-        <w:rPr>
-          <w:rFonts w:ascii="Times New Roman" w:hAnsi="Times New Roman" w:cs="Times New Roman"/>
-          <w:i/>
-          <w:sz w:val="28"/>
-          <w:szCs w:val="28"/>
-        </w:rPr>
-        <w:t>to toll plaza and work zone management</w:t>
-      </w:r>
-      <w:r>
-        <w:rPr>
-          <w:rFonts w:ascii="Times New Roman" w:hAnsi="Times New Roman" w:cs="Times New Roman"/>
-          <w:i/>
-          <w:sz w:val="28"/>
-          <w:szCs w:val="28"/>
-        </w:rPr>
-        <w:t>,2008)</w:t>
+        <w:t>(Real-time merging traffic control with applications to toll plaza and work zone management,2008)</w:t>
       </w:r>
       <w:r>
         <w:rPr>
@@ -1566,15 +1475,7 @@
           <w:sz w:val="28"/>
           <w:szCs w:val="28"/>
         </w:rPr>
-        <w:t xml:space="preserve">. After activation, it will collect latest measurements of occupancy o, and send data-converted instructions to control devices under the purpose of maintaining </w:t>
-      </w:r>
-      <w:r>
-        <w:rPr>
-          <w:rFonts w:ascii="Times New Roman" w:hAnsi="Times New Roman" w:cs="Times New Roman"/>
-          <w:sz w:val="28"/>
-          <w:szCs w:val="28"/>
-        </w:rPr>
-        <w:t xml:space="preserve">o </w:t>
+        <w:t xml:space="preserve">. After activation, it will collect latest measurements of occupancy o, and send data-converted instructions to control devices under the purpose of maintaining o </w:t>
       </w:r>
       <w:r>
         <w:rPr>
@@ -1590,16 +1491,7 @@
           <w:sz w:val="28"/>
           <w:szCs w:val="28"/>
         </w:rPr>
-        <w:t xml:space="preserve"> </w:t>
-      </w:r>
-      <w:proofErr w:type="spellStart"/>
-      <w:r>
-        <w:rPr>
-          <w:rFonts w:ascii="Times New Roman" w:hAnsi="Times New Roman" w:cs="Times New Roman" w:hint="eastAsia"/>
-          <w:sz w:val="28"/>
-          <w:szCs w:val="28"/>
-        </w:rPr>
-        <w:t>o</w:t>
+        <w:t xml:space="preserve"> o</w:t>
       </w:r>
       <w:r>
         <w:rPr>
@@ -1609,7 +1501,6 @@
         </w:rPr>
         <w:t>_cr</w:t>
       </w:r>
-      <w:proofErr w:type="spellEnd"/>
       <w:r>
         <w:rPr>
           <w:rFonts w:ascii="Times New Roman" w:hAnsi="Times New Roman" w:cs="Times New Roman" w:hint="eastAsia"/>
@@ -1665,6 +1556,7 @@
           <w:sz w:val="28"/>
           <w:szCs w:val="28"/>
         </w:rPr>
+        <w:lastRenderedPageBreak/>
         <w:t>ALINEA can be expressed as:</w:t>
       </w:r>
     </w:p>
@@ -1677,7 +1569,7 @@
           <w:szCs w:val="28"/>
         </w:rPr>
       </w:pPr>
-      <w:commentRangeStart w:id="0"/>
+      <w:commentRangeStart w:id="1"/>
       <w:r>
         <w:rPr>
           <w:noProof/>
@@ -1698,7 +1590,7 @@
                     <pic:cNvPicPr/>
                   </pic:nvPicPr>
                   <pic:blipFill>
-                    <a:blip r:embed="rId8"/>
+                    <a:blip r:embed="rId9"/>
                     <a:stretch>
                       <a:fillRect/>
                     </a:stretch>
@@ -1718,12 +1610,12 @@
           </wp:inline>
         </w:drawing>
       </w:r>
-      <w:commentRangeEnd w:id="0"/>
+      <w:commentRangeEnd w:id="1"/>
       <w:r>
         <w:rPr>
           <w:rStyle w:val="a9"/>
         </w:rPr>
-        <w:commentReference w:id="0"/>
+        <w:commentReference w:id="1"/>
       </w:r>
     </w:p>
     <w:p>
@@ -1879,25 +1771,7 @@
           <w:sz w:val="28"/>
           <w:szCs w:val="28"/>
         </w:rPr>
-        <w:t>(</w:t>
-      </w:r>
-      <w:proofErr w:type="spellStart"/>
-      <w:r>
-        <w:rPr>
-          <w:rFonts w:ascii="Times New Roman" w:hAnsi="Times New Roman" w:cs="Times New Roman"/>
-          <w:sz w:val="28"/>
-          <w:szCs w:val="28"/>
-        </w:rPr>
-        <w:t>veh</w:t>
-      </w:r>
-      <w:proofErr w:type="spellEnd"/>
-      <w:r>
-        <w:rPr>
-          <w:rFonts w:ascii="Times New Roman" w:hAnsi="Times New Roman" w:cs="Times New Roman"/>
-          <w:sz w:val="28"/>
-          <w:szCs w:val="28"/>
-        </w:rPr>
-        <w:t xml:space="preserve">/h) </w:t>
+        <w:t xml:space="preserve">(veh/h) </w:t>
       </w:r>
       <w:r>
         <w:rPr>
@@ -1947,15 +1821,7 @@
           <w:sz w:val="28"/>
           <w:szCs w:val="28"/>
         </w:rPr>
-        <w:t>n</w:t>
-      </w:r>
-      <w:r>
-        <w:rPr>
-          <w:rFonts w:ascii="Times New Roman" w:hAnsi="Times New Roman" w:cs="Times New Roman"/>
-          <w:sz w:val="28"/>
-          <w:szCs w:val="28"/>
-        </w:rPr>
-        <w:t>-1</w:t>
+        <w:t>n-1</w:t>
       </w:r>
       <w:r>
         <w:rPr>
@@ -1971,33 +1837,7 @@
           <w:sz w:val="28"/>
           <w:szCs w:val="28"/>
         </w:rPr>
-        <w:t xml:space="preserve">      The existed </w:t>
-      </w:r>
-      <w:r>
-        <w:rPr>
-          <w:rFonts w:ascii="Times New Roman" w:hAnsi="Times New Roman" w:cs="Times New Roman"/>
-          <w:sz w:val="28"/>
-          <w:szCs w:val="28"/>
-        </w:rPr>
-        <w:t>entering flow (</w:t>
-      </w:r>
-      <w:proofErr w:type="spellStart"/>
-      <w:r>
-        <w:rPr>
-          <w:rFonts w:ascii="Times New Roman" w:hAnsi="Times New Roman" w:cs="Times New Roman"/>
-          <w:sz w:val="28"/>
-          <w:szCs w:val="28"/>
-        </w:rPr>
-        <w:t>veh</w:t>
-      </w:r>
-      <w:proofErr w:type="spellEnd"/>
-      <w:r>
-        <w:rPr>
-          <w:rFonts w:ascii="Times New Roman" w:hAnsi="Times New Roman" w:cs="Times New Roman"/>
-          <w:sz w:val="28"/>
-          <w:szCs w:val="28"/>
-        </w:rPr>
-        <w:t>/h)</w:t>
+        <w:t xml:space="preserve">      The existed entering flow (veh/h)</w:t>
       </w:r>
       <w:r>
         <w:rPr>
@@ -2091,25 +1931,7 @@
           <w:sz w:val="28"/>
           <w:szCs w:val="28"/>
         </w:rPr>
-        <w:t xml:space="preserve"> </w:t>
-      </w:r>
-      <w:proofErr w:type="spellStart"/>
-      <w:r>
-        <w:rPr>
-          <w:rFonts w:ascii="Times New Roman" w:hAnsi="Times New Roman" w:cs="Times New Roman"/>
-          <w:sz w:val="28"/>
-          <w:szCs w:val="28"/>
-        </w:rPr>
-        <w:t>o_cr</w:t>
-      </w:r>
-      <w:proofErr w:type="spellEnd"/>
-      <w:r>
-        <w:rPr>
-          <w:rFonts w:ascii="Times New Roman" w:hAnsi="Times New Roman" w:cs="Times New Roman"/>
-          <w:sz w:val="28"/>
-          <w:szCs w:val="28"/>
-        </w:rPr>
-        <w:t>)</w:t>
+        <w:t xml:space="preserve"> o_cr)</w:t>
       </w:r>
     </w:p>
     <w:p>
@@ -2179,7 +2001,7 @@
         </w:rPr>
         <w:t xml:space="preserve"> addition, </w:t>
       </w:r>
-      <w:commentRangeStart w:id="1"/>
+      <w:commentRangeStart w:id="2"/>
       <w:r>
         <w:rPr>
           <w:rFonts w:ascii="Times New Roman" w:hAnsi="Times New Roman" w:cs="Times New Roman"/>
@@ -2226,29 +2048,20 @@
           <w:sz w:val="28"/>
           <w:szCs w:val="28"/>
         </w:rPr>
-        <w:t xml:space="preserve"> </w:t>
-      </w:r>
-      <w:r>
-        <w:rPr>
-          <w:rFonts w:ascii="Times New Roman" w:hAnsi="Times New Roman" w:cs="Times New Roman"/>
-          <w:sz w:val="28"/>
-          <w:szCs w:val="28"/>
-        </w:rPr>
-        <w:lastRenderedPageBreak/>
-        <w:t>appear first.</w:t>
-      </w:r>
-      <w:commentRangeEnd w:id="1"/>
+        <w:t xml:space="preserve"> appear first.</w:t>
+      </w:r>
+      <w:commentRangeEnd w:id="2"/>
       <w:r>
         <w:rPr>
           <w:rStyle w:val="a9"/>
         </w:rPr>
-        <w:commentReference w:id="1"/>
+        <w:commentReference w:id="2"/>
       </w:r>
     </w:p>
     <w:p>
       <w:pPr>
         <w:rPr>
-          <w:rFonts w:ascii="Times New Roman" w:hAnsi="Times New Roman" w:cs="Times New Roman" w:hint="eastAsia"/>
+          <w:rFonts w:ascii="Times New Roman" w:hAnsi="Times New Roman" w:cs="Times New Roman"/>
           <w:sz w:val="28"/>
           <w:szCs w:val="28"/>
         </w:rPr>
@@ -2289,8 +2102,8 @@
 </file>
 
 <file path=word/comments.xml><?xml version="1.0" encoding="utf-8"?>
-<w:comments xmlns:wpc="http://schemas.microsoft.com/office/word/2010/wordprocessingCanvas" xmlns:cx="http://schemas.microsoft.com/office/drawing/2014/chartex" xmlns:cx1="http://schemas.microsoft.com/office/drawing/2015/9/8/chartex" xmlns:cx2="http://schemas.microsoft.com/office/drawing/2015/10/21/chartex" xmlns:cx3="http://schemas.microsoft.com/office/drawing/2016/5/9/chartex" xmlns:cx4="http://schemas.microsoft.com/office/drawing/2016/5/10/chartex" xmlns:cx5="http://schemas.microsoft.com/office/drawing/2016/5/11/chartex" xmlns:mc="http://schemas.openxmlformats.org/markup-compatibility/2006" xmlns:o="urn:schemas-microsoft-com:office:office" xmlns:r="http://schemas.openxmlformats.org/officeDocument/2006/relationships" xmlns:m="http://schemas.openxmlformats.org/officeDocument/2006/math" xmlns:v="urn:schemas-microsoft-com:vml" xmlns:wp14="http://schemas.microsoft.com/office/word/2010/wordprocessingDrawing" xmlns:wp="http://schemas.openxmlformats.org/drawingml/2006/wordprocessingDrawing" xmlns:w10="urn:schemas-microsoft-com:office:word" xmlns:w="http://schemas.openxmlformats.org/wordprocessingml/2006/main" xmlns:w14="http://schemas.microsoft.com/office/word/2010/wordml" xmlns:w15="http://schemas.microsoft.com/office/word/2012/wordml" xmlns:w16se="http://schemas.microsoft.com/office/word/2015/wordml/symex" xmlns:wpg="http://schemas.microsoft.com/office/word/2010/wordprocessingGroup" xmlns:wpi="http://schemas.microsoft.com/office/word/2010/wordprocessingInk" xmlns:wne="http://schemas.microsoft.com/office/word/2006/wordml" xmlns:wps="http://schemas.microsoft.com/office/word/2010/wordprocessingShape" mc:Ignorable="w14 w15 w16se wp14">
-  <w:comment w:id="0" w:author="樟某某" w:date="2017-01-23T11:56:00Z" w:initials="樟某某">
+<w:comments xmlns:wpc="http://schemas.microsoft.com/office/word/2010/wordprocessingCanvas" xmlns:cx="http://schemas.microsoft.com/office/drawing/2014/chartex" xmlns:mc="http://schemas.openxmlformats.org/markup-compatibility/2006" xmlns:o="urn:schemas-microsoft-com:office:office" xmlns:r="http://schemas.openxmlformats.org/officeDocument/2006/relationships" xmlns:m="http://schemas.openxmlformats.org/officeDocument/2006/math" xmlns:v="urn:schemas-microsoft-com:vml" xmlns:wp14="http://schemas.microsoft.com/office/word/2010/wordprocessingDrawing" xmlns:wp="http://schemas.openxmlformats.org/drawingml/2006/wordprocessingDrawing" xmlns:w10="urn:schemas-microsoft-com:office:word" xmlns:w="http://schemas.openxmlformats.org/wordprocessingml/2006/main" xmlns:w14="http://schemas.microsoft.com/office/word/2010/wordml" xmlns:w15="http://schemas.microsoft.com/office/word/2012/wordml" xmlns:w16se="http://schemas.microsoft.com/office/word/2015/wordml/symex" xmlns:wpg="http://schemas.microsoft.com/office/word/2010/wordprocessingGroup" xmlns:wpi="http://schemas.microsoft.com/office/word/2010/wordprocessingInk" xmlns:wne="http://schemas.microsoft.com/office/word/2006/wordml" xmlns:wps="http://schemas.microsoft.com/office/word/2010/wordprocessingShape" mc:Ignorable="w14 w15 w16se wp14">
+  <w:comment w:id="1" w:author="樟某某" w:date="2017-01-23T11:56:00Z" w:initials="樟某某">
     <w:p>
       <w:pPr>
         <w:pStyle w:val="aa"/>
@@ -2327,7 +2140,7 @@
       </w:r>
     </w:p>
   </w:comment>
-  <w:comment w:id="1" w:author="樟某某" w:date="2017-01-23T12:18:00Z" w:initials="樟某某">
+  <w:comment w:id="2" w:author="樟某某" w:date="2017-01-23T12:18:00Z" w:initials="樟某某">
     <w:p>
       <w:pPr>
         <w:pStyle w:val="aa"/>
@@ -2344,22 +2157,20 @@
         </w:rPr>
         <w:t>引用</w:t>
       </w:r>
-      <w:bookmarkStart w:id="2" w:name="_GoBack"/>
-      <w:bookmarkEnd w:id="2"/>
     </w:p>
   </w:comment>
 </w:comments>
 </file>
 
 <file path=word/commentsExtended.xml><?xml version="1.0" encoding="utf-8"?>
-<w15:commentsEx xmlns:wpc="http://schemas.microsoft.com/office/word/2010/wordprocessingCanvas" xmlns:cx="http://schemas.microsoft.com/office/drawing/2014/chartex" xmlns:cx1="http://schemas.microsoft.com/office/drawing/2015/9/8/chartex" xmlns:cx2="http://schemas.microsoft.com/office/drawing/2015/10/21/chartex" xmlns:cx3="http://schemas.microsoft.com/office/drawing/2016/5/9/chartex" xmlns:cx4="http://schemas.microsoft.com/office/drawing/2016/5/10/chartex" xmlns:cx5="http://schemas.microsoft.com/office/drawing/2016/5/11/chartex" xmlns:mc="http://schemas.openxmlformats.org/markup-compatibility/2006" xmlns:o="urn:schemas-microsoft-com:office:office" xmlns:r="http://schemas.openxmlformats.org/officeDocument/2006/relationships" xmlns:m="http://schemas.openxmlformats.org/officeDocument/2006/math" xmlns:v="urn:schemas-microsoft-com:vml" xmlns:wp14="http://schemas.microsoft.com/office/word/2010/wordprocessingDrawing" xmlns:wp="http://schemas.openxmlformats.org/drawingml/2006/wordprocessingDrawing" xmlns:w10="urn:schemas-microsoft-com:office:word" xmlns:w="http://schemas.openxmlformats.org/wordprocessingml/2006/main" xmlns:w14="http://schemas.microsoft.com/office/word/2010/wordml" xmlns:w15="http://schemas.microsoft.com/office/word/2012/wordml" xmlns:w16se="http://schemas.microsoft.com/office/word/2015/wordml/symex" xmlns:wpg="http://schemas.microsoft.com/office/word/2010/wordprocessingGroup" xmlns:wpi="http://schemas.microsoft.com/office/word/2010/wordprocessingInk" xmlns:wne="http://schemas.microsoft.com/office/word/2006/wordml" xmlns:wps="http://schemas.microsoft.com/office/word/2010/wordprocessingShape" mc:Ignorable="w14 w15 w16se wp14">
+<w15:commentsEx xmlns:wpc="http://schemas.microsoft.com/office/word/2010/wordprocessingCanvas" xmlns:cx="http://schemas.microsoft.com/office/drawing/2014/chartex" xmlns:mc="http://schemas.openxmlformats.org/markup-compatibility/2006" xmlns:o="urn:schemas-microsoft-com:office:office" xmlns:r="http://schemas.openxmlformats.org/officeDocument/2006/relationships" xmlns:m="http://schemas.openxmlformats.org/officeDocument/2006/math" xmlns:v="urn:schemas-microsoft-com:vml" xmlns:wp14="http://schemas.microsoft.com/office/word/2010/wordprocessingDrawing" xmlns:wp="http://schemas.openxmlformats.org/drawingml/2006/wordprocessingDrawing" xmlns:w10="urn:schemas-microsoft-com:office:word" xmlns:w="http://schemas.openxmlformats.org/wordprocessingml/2006/main" xmlns:w14="http://schemas.microsoft.com/office/word/2010/wordml" xmlns:w15="http://schemas.microsoft.com/office/word/2012/wordml" xmlns:w16se="http://schemas.microsoft.com/office/word/2015/wordml/symex" xmlns:wpg="http://schemas.microsoft.com/office/word/2010/wordprocessingGroup" xmlns:wpi="http://schemas.microsoft.com/office/word/2010/wordprocessingInk" xmlns:wne="http://schemas.microsoft.com/office/word/2006/wordml" xmlns:wps="http://schemas.microsoft.com/office/word/2010/wordprocessingShape" mc:Ignorable="w14 w15 w16se wp14">
   <w15:commentEx w15:paraId="6C077EA9" w15:done="0"/>
   <w15:commentEx w15:paraId="79E0C9C8" w15:done="0"/>
 </w15:commentsEx>
 </file>
 
 <file path=word/endnotes.xml><?xml version="1.0" encoding="utf-8"?>
-<w:endnotes xmlns:wpc="http://schemas.microsoft.com/office/word/2010/wordprocessingCanvas" xmlns:cx="http://schemas.microsoft.com/office/drawing/2014/chartex" xmlns:cx1="http://schemas.microsoft.com/office/drawing/2015/9/8/chartex" xmlns:cx2="http://schemas.microsoft.com/office/drawing/2015/10/21/chartex" xmlns:cx3="http://schemas.microsoft.com/office/drawing/2016/5/9/chartex" xmlns:cx4="http://schemas.microsoft.com/office/drawing/2016/5/10/chartex" xmlns:cx5="http://schemas.microsoft.com/office/drawing/2016/5/11/chartex" xmlns:mc="http://schemas.openxmlformats.org/markup-compatibility/2006" xmlns:o="urn:schemas-microsoft-com:office:office" xmlns:r="http://schemas.openxmlformats.org/officeDocument/2006/relationships" xmlns:m="http://schemas.openxmlformats.org/officeDocument/2006/math" xmlns:v="urn:schemas-microsoft-com:vml" xmlns:wp14="http://schemas.microsoft.com/office/word/2010/wordprocessingDrawing" xmlns:wp="http://schemas.openxmlformats.org/drawingml/2006/wordprocessingDrawing" xmlns:w10="urn:schemas-microsoft-com:office:word" xmlns:w="http://schemas.openxmlformats.org/wordprocessingml/2006/main" xmlns:w14="http://schemas.microsoft.com/office/word/2010/wordml" xmlns:w15="http://schemas.microsoft.com/office/word/2012/wordml" xmlns:w16se="http://schemas.microsoft.com/office/word/2015/wordml/symex" xmlns:wpg="http://schemas.microsoft.com/office/word/2010/wordprocessingGroup" xmlns:wpi="http://schemas.microsoft.com/office/word/2010/wordprocessingInk" xmlns:wne="http://schemas.microsoft.com/office/word/2006/wordml" xmlns:wps="http://schemas.microsoft.com/office/word/2010/wordprocessingShape" mc:Ignorable="w14 w15 w16se wp14">
+<w:endnotes xmlns:wpc="http://schemas.microsoft.com/office/word/2010/wordprocessingCanvas" xmlns:cx="http://schemas.microsoft.com/office/drawing/2014/chartex" xmlns:mc="http://schemas.openxmlformats.org/markup-compatibility/2006" xmlns:o="urn:schemas-microsoft-com:office:office" xmlns:r="http://schemas.openxmlformats.org/officeDocument/2006/relationships" xmlns:m="http://schemas.openxmlformats.org/officeDocument/2006/math" xmlns:v="urn:schemas-microsoft-com:vml" xmlns:wp14="http://schemas.microsoft.com/office/word/2010/wordprocessingDrawing" xmlns:wp="http://schemas.openxmlformats.org/drawingml/2006/wordprocessingDrawing" xmlns:w10="urn:schemas-microsoft-com:office:word" xmlns:w="http://schemas.openxmlformats.org/wordprocessingml/2006/main" xmlns:w14="http://schemas.microsoft.com/office/word/2010/wordml" xmlns:w15="http://schemas.microsoft.com/office/word/2012/wordml" xmlns:w16se="http://schemas.microsoft.com/office/word/2015/wordml/symex" xmlns:wpg="http://schemas.microsoft.com/office/word/2010/wordprocessingGroup" xmlns:wpi="http://schemas.microsoft.com/office/word/2010/wordprocessingInk" xmlns:wne="http://schemas.microsoft.com/office/word/2006/wordml" xmlns:wps="http://schemas.microsoft.com/office/word/2010/wordprocessingShape" mc:Ignorable="w14 w15 w16se wp14">
   <w:endnote w:type="separator" w:id="-1">
     <w:p>
       <w:r>
@@ -2378,7 +2189,7 @@
 </file>
 
 <file path=word/footnotes.xml><?xml version="1.0" encoding="utf-8"?>
-<w:footnotes xmlns:wpc="http://schemas.microsoft.com/office/word/2010/wordprocessingCanvas" xmlns:cx="http://schemas.microsoft.com/office/drawing/2014/chartex" xmlns:cx1="http://schemas.microsoft.com/office/drawing/2015/9/8/chartex" xmlns:cx2="http://schemas.microsoft.com/office/drawing/2015/10/21/chartex" xmlns:cx3="http://schemas.microsoft.com/office/drawing/2016/5/9/chartex" xmlns:cx4="http://schemas.microsoft.com/office/drawing/2016/5/10/chartex" xmlns:cx5="http://schemas.microsoft.com/office/drawing/2016/5/11/chartex" xmlns:mc="http://schemas.openxmlformats.org/markup-compatibility/2006" xmlns:o="urn:schemas-microsoft-com:office:office" xmlns:r="http://schemas.openxmlformats.org/officeDocument/2006/relationships" xmlns:m="http://schemas.openxmlformats.org/officeDocument/2006/math" xmlns:v="urn:schemas-microsoft-com:vml" xmlns:wp14="http://schemas.microsoft.com/office/word/2010/wordprocessingDrawing" xmlns:wp="http://schemas.openxmlformats.org/drawingml/2006/wordprocessingDrawing" xmlns:w10="urn:schemas-microsoft-com:office:word" xmlns:w="http://schemas.openxmlformats.org/wordprocessingml/2006/main" xmlns:w14="http://schemas.microsoft.com/office/word/2010/wordml" xmlns:w15="http://schemas.microsoft.com/office/word/2012/wordml" xmlns:w16se="http://schemas.microsoft.com/office/word/2015/wordml/symex" xmlns:wpg="http://schemas.microsoft.com/office/word/2010/wordprocessingGroup" xmlns:wpi="http://schemas.microsoft.com/office/word/2010/wordprocessingInk" xmlns:wne="http://schemas.microsoft.com/office/word/2006/wordml" xmlns:wps="http://schemas.microsoft.com/office/word/2010/wordprocessingShape" mc:Ignorable="w14 w15 w16se wp14">
+<w:footnotes xmlns:wpc="http://schemas.microsoft.com/office/word/2010/wordprocessingCanvas" xmlns:cx="http://schemas.microsoft.com/office/drawing/2014/chartex" xmlns:mc="http://schemas.openxmlformats.org/markup-compatibility/2006" xmlns:o="urn:schemas-microsoft-com:office:office" xmlns:r="http://schemas.openxmlformats.org/officeDocument/2006/relationships" xmlns:m="http://schemas.openxmlformats.org/officeDocument/2006/math" xmlns:v="urn:schemas-microsoft-com:vml" xmlns:wp14="http://schemas.microsoft.com/office/word/2010/wordprocessingDrawing" xmlns:wp="http://schemas.openxmlformats.org/drawingml/2006/wordprocessingDrawing" xmlns:w10="urn:schemas-microsoft-com:office:word" xmlns:w="http://schemas.openxmlformats.org/wordprocessingml/2006/main" xmlns:w14="http://schemas.microsoft.com/office/word/2010/wordml" xmlns:w15="http://schemas.microsoft.com/office/word/2012/wordml" xmlns:w16se="http://schemas.microsoft.com/office/word/2015/wordml/symex" xmlns:wpg="http://schemas.microsoft.com/office/word/2010/wordprocessingGroup" xmlns:wpi="http://schemas.microsoft.com/office/word/2010/wordprocessingInk" xmlns:wne="http://schemas.microsoft.com/office/word/2006/wordml" xmlns:wps="http://schemas.microsoft.com/office/word/2010/wordprocessingShape" mc:Ignorable="w14 w15 w16se wp14">
   <w:footnote w:type="separator" w:id="-1">
     <w:p>
       <w:r>
@@ -2397,7 +2208,7 @@
 </file>
 
 <file path=word/numbering.xml><?xml version="1.0" encoding="utf-8"?>
-<w:numbering xmlns:wpc="http://schemas.microsoft.com/office/word/2010/wordprocessingCanvas" xmlns:cx="http://schemas.microsoft.com/office/drawing/2014/chartex" xmlns:cx1="http://schemas.microsoft.com/office/drawing/2015/9/8/chartex" xmlns:cx2="http://schemas.microsoft.com/office/drawing/2015/10/21/chartex" xmlns:cx3="http://schemas.microsoft.com/office/drawing/2016/5/9/chartex" xmlns:cx4="http://schemas.microsoft.com/office/drawing/2016/5/10/chartex" xmlns:cx5="http://schemas.microsoft.com/office/drawing/2016/5/11/chartex" xmlns:mc="http://schemas.openxmlformats.org/markup-compatibility/2006" xmlns:o="urn:schemas-microsoft-com:office:office" xmlns:r="http://schemas.openxmlformats.org/officeDocument/2006/relationships" xmlns:m="http://schemas.openxmlformats.org/officeDocument/2006/math" xmlns:v="urn:schemas-microsoft-com:vml" xmlns:wp14="http://schemas.microsoft.com/office/word/2010/wordprocessingDrawing" xmlns:wp="http://schemas.openxmlformats.org/drawingml/2006/wordprocessingDrawing" xmlns:w10="urn:schemas-microsoft-com:office:word" xmlns:w="http://schemas.openxmlformats.org/wordprocessingml/2006/main" xmlns:w14="http://schemas.microsoft.com/office/word/2010/wordml" xmlns:w15="http://schemas.microsoft.com/office/word/2012/wordml" xmlns:w16se="http://schemas.microsoft.com/office/word/2015/wordml/symex" xmlns:wpg="http://schemas.microsoft.com/office/word/2010/wordprocessingGroup" xmlns:wpi="http://schemas.microsoft.com/office/word/2010/wordprocessingInk" xmlns:wne="http://schemas.microsoft.com/office/word/2006/wordml" xmlns:wps="http://schemas.microsoft.com/office/word/2010/wordprocessingShape" mc:Ignorable="w14 w15 w16se wp14">
+<w:numbering xmlns:wpc="http://schemas.microsoft.com/office/word/2010/wordprocessingCanvas" xmlns:cx="http://schemas.microsoft.com/office/drawing/2014/chartex" xmlns:mc="http://schemas.openxmlformats.org/markup-compatibility/2006" xmlns:o="urn:schemas-microsoft-com:office:office" xmlns:r="http://schemas.openxmlformats.org/officeDocument/2006/relationships" xmlns:m="http://schemas.openxmlformats.org/officeDocument/2006/math" xmlns:v="urn:schemas-microsoft-com:vml" xmlns:wp14="http://schemas.microsoft.com/office/word/2010/wordprocessingDrawing" xmlns:wp="http://schemas.openxmlformats.org/drawingml/2006/wordprocessingDrawing" xmlns:w10="urn:schemas-microsoft-com:office:word" xmlns:w="http://schemas.openxmlformats.org/wordprocessingml/2006/main" xmlns:w14="http://schemas.microsoft.com/office/word/2010/wordml" xmlns:w15="http://schemas.microsoft.com/office/word/2012/wordml" xmlns:w16se="http://schemas.microsoft.com/office/word/2015/wordml/symex" xmlns:wpg="http://schemas.microsoft.com/office/word/2010/wordprocessingGroup" xmlns:wpi="http://schemas.microsoft.com/office/word/2010/wordprocessingInk" xmlns:wne="http://schemas.microsoft.com/office/word/2006/wordml" xmlns:wps="http://schemas.microsoft.com/office/word/2010/wordprocessingShape" mc:Ignorable="w14 w15 w16se wp14">
   <w:abstractNum w:abstractNumId="0" w15:restartNumberingAfterBreak="0">
     <w:nsid w:val="14ED7E62"/>
     <w:multiLevelType w:val="hybridMultilevel"/>
@@ -2866,7 +2677,7 @@
 </file>
 
 <file path=word/people.xml><?xml version="1.0" encoding="utf-8"?>
-<w15:people xmlns:wpc="http://schemas.microsoft.com/office/word/2010/wordprocessingCanvas" xmlns:cx="http://schemas.microsoft.com/office/drawing/2014/chartex" xmlns:cx1="http://schemas.microsoft.com/office/drawing/2015/9/8/chartex" xmlns:cx2="http://schemas.microsoft.com/office/drawing/2015/10/21/chartex" xmlns:cx3="http://schemas.microsoft.com/office/drawing/2016/5/9/chartex" xmlns:cx4="http://schemas.microsoft.com/office/drawing/2016/5/10/chartex" xmlns:cx5="http://schemas.microsoft.com/office/drawing/2016/5/11/chartex" xmlns:mc="http://schemas.openxmlformats.org/markup-compatibility/2006" xmlns:o="urn:schemas-microsoft-com:office:office" xmlns:r="http://schemas.openxmlformats.org/officeDocument/2006/relationships" xmlns:m="http://schemas.openxmlformats.org/officeDocument/2006/math" xmlns:v="urn:schemas-microsoft-com:vml" xmlns:wp14="http://schemas.microsoft.com/office/word/2010/wordprocessingDrawing" xmlns:wp="http://schemas.openxmlformats.org/drawingml/2006/wordprocessingDrawing" xmlns:w10="urn:schemas-microsoft-com:office:word" xmlns:w="http://schemas.openxmlformats.org/wordprocessingml/2006/main" xmlns:w14="http://schemas.microsoft.com/office/word/2010/wordml" xmlns:w15="http://schemas.microsoft.com/office/word/2012/wordml" xmlns:w16se="http://schemas.microsoft.com/office/word/2015/wordml/symex" xmlns:wpg="http://schemas.microsoft.com/office/word/2010/wordprocessingGroup" xmlns:wpi="http://schemas.microsoft.com/office/word/2010/wordprocessingInk" xmlns:wne="http://schemas.microsoft.com/office/word/2006/wordml" xmlns:wps="http://schemas.microsoft.com/office/word/2010/wordprocessingShape" mc:Ignorable="w14 w15 w16se wp14">
+<w15:people xmlns:wpc="http://schemas.microsoft.com/office/word/2010/wordprocessingCanvas" xmlns:cx="http://schemas.microsoft.com/office/drawing/2014/chartex" xmlns:mc="http://schemas.openxmlformats.org/markup-compatibility/2006" xmlns:o="urn:schemas-microsoft-com:office:office" xmlns:r="http://schemas.openxmlformats.org/officeDocument/2006/relationships" xmlns:m="http://schemas.openxmlformats.org/officeDocument/2006/math" xmlns:v="urn:schemas-microsoft-com:vml" xmlns:wp14="http://schemas.microsoft.com/office/word/2010/wordprocessingDrawing" xmlns:wp="http://schemas.openxmlformats.org/drawingml/2006/wordprocessingDrawing" xmlns:w10="urn:schemas-microsoft-com:office:word" xmlns:w="http://schemas.openxmlformats.org/wordprocessingml/2006/main" xmlns:w14="http://schemas.microsoft.com/office/word/2010/wordml" xmlns:w15="http://schemas.microsoft.com/office/word/2012/wordml" xmlns:w16se="http://schemas.microsoft.com/office/word/2015/wordml/symex" xmlns:wpg="http://schemas.microsoft.com/office/word/2010/wordprocessingGroup" xmlns:wpi="http://schemas.microsoft.com/office/word/2010/wordprocessingInk" xmlns:wne="http://schemas.microsoft.com/office/word/2006/wordml" xmlns:wps="http://schemas.microsoft.com/office/word/2010/wordprocessingShape" mc:Ignorable="w14 w15 w16se wp14">
   <w15:person w15:author="樟某某">
     <w15:presenceInfo w15:providerId="Windows Live" w15:userId="8a30d596011587b7"/>
   </w15:person>
@@ -2887,7 +2698,7 @@
     </w:rPrDefault>
     <w:pPrDefault/>
   </w:docDefaults>
-  <w:latentStyles w:defLockedState="0" w:defUIPriority="99" w:defSemiHidden="0" w:defUnhideWhenUsed="0" w:defQFormat="0" w:count="374">
+  <w:latentStyles w:defLockedState="0" w:defUIPriority="99" w:defSemiHidden="0" w:defUnhideWhenUsed="0" w:defQFormat="0" w:count="371">
     <w:lsdException w:name="Normal" w:uiPriority="0" w:qFormat="1"/>
     <w:lsdException w:name="heading 1" w:uiPriority="9" w:qFormat="1"/>
     <w:lsdException w:name="heading 2" w:semiHidden="1" w:uiPriority="9" w:unhideWhenUsed="1" w:qFormat="1"/>
@@ -3259,9 +3070,6 @@
     <w:lsdException w:name="List Table 5 Dark Accent 6" w:uiPriority="50"/>
     <w:lsdException w:name="List Table 6 Colorful Accent 6" w:uiPriority="51"/>
     <w:lsdException w:name="List Table 7 Colorful Accent 6" w:uiPriority="52"/>
-    <w:lsdException w:name="Mention" w:semiHidden="1" w:unhideWhenUsed="1"/>
-    <w:lsdException w:name="Smart Hyperlink" w:semiHidden="1" w:unhideWhenUsed="1"/>
-    <w:lsdException w:name="Hashtag" w:semiHidden="1" w:unhideWhenUsed="1"/>
   </w:latentStyles>
   <w:style w:type="paragraph" w:default="1" w:styleId="a">
     <w:name w:val="Normal"/>

</xml_diff>